<commit_message>
Added algorithms in flowchart file
</commit_message>
<xml_diff>
--- a/Charmi_Flowchart.docx
+++ b/Charmi_Flowchart.docx
@@ -237,13 +237,8 @@
                             <w:pPr>
                               <w:jc w:val="center"/>
                             </w:pPr>
-                            <w:proofErr w:type="gramStart"/>
                             <w:r>
-                              <w:t>Max(</w:t>
-                            </w:r>
-                            <w:proofErr w:type="gramEnd"/>
-                            <w:r>
-                              <w:t>num1, num2)</w:t>
+                              <w:t>Max(num1, num2)</w:t>
                             </w:r>
                           </w:p>
                           <w:p>
@@ -251,15 +246,7 @@
                               <w:jc w:val="center"/>
                             </w:pPr>
                             <w:r>
-                              <w:t>#</w:t>
-                            </w:r>
-                            <w:proofErr w:type="gramStart"/>
-                            <w:r>
-                              <w:t>calling</w:t>
-                            </w:r>
-                            <w:proofErr w:type="gramEnd"/>
-                            <w:r>
-                              <w:t xml:space="preserve"> max function and storing the result in max</w:t>
+                              <w:t>#calling max function and storing the result in max</w:t>
                             </w:r>
                           </w:p>
                         </w:txbxContent>
@@ -291,13 +278,8 @@
                       <w:pPr>
                         <w:jc w:val="center"/>
                       </w:pPr>
-                      <w:proofErr w:type="gramStart"/>
                       <w:r>
-                        <w:t>Max(</w:t>
-                      </w:r>
-                      <w:proofErr w:type="gramEnd"/>
-                      <w:r>
-                        <w:t>num1, num2)</w:t>
+                        <w:t>Max(num1, num2)</w:t>
                       </w:r>
                     </w:p>
                     <w:p>
@@ -305,15 +287,7 @@
                         <w:jc w:val="center"/>
                       </w:pPr>
                       <w:r>
-                        <w:t>#</w:t>
-                      </w:r>
-                      <w:proofErr w:type="gramStart"/>
-                      <w:r>
-                        <w:t>calling</w:t>
-                      </w:r>
-                      <w:proofErr w:type="gramEnd"/>
-                      <w:r>
-                        <w:t xml:space="preserve"> max function and storing the result in max</w:t>
+                        <w:t>#calling max function and storing the result in max</w:t>
                       </w:r>
                     </w:p>
                   </w:txbxContent>
@@ -629,16 +603,11 @@
                             <w:r>
                               <w:t xml:space="preserve">Create a function named </w:t>
                             </w:r>
-                            <w:proofErr w:type="gramStart"/>
                             <w:r>
                               <w:t>m</w:t>
                             </w:r>
                             <w:r>
-                              <w:t>ax(</w:t>
-                            </w:r>
-                            <w:proofErr w:type="gramEnd"/>
-                            <w:r>
-                              <w:t>int num1, int num2)</w:t>
+                              <w:t>ax(int num1, int num2)</w:t>
                             </w:r>
                           </w:p>
                         </w:txbxContent>
@@ -667,16 +636,11 @@
                       <w:r>
                         <w:t xml:space="preserve">Create a function named </w:t>
                       </w:r>
-                      <w:proofErr w:type="gramStart"/>
                       <w:r>
                         <w:t>m</w:t>
                       </w:r>
                       <w:r>
-                        <w:t>ax(</w:t>
-                      </w:r>
-                      <w:proofErr w:type="gramEnd"/>
-                      <w:r>
-                        <w:t>int num1, int num2)</w:t>
+                        <w:t>ax(int num1, int num2)</w:t>
                       </w:r>
                     </w:p>
                   </w:txbxContent>
@@ -1027,13 +991,281 @@
         </mc:AlternateContent>
       </w:r>
       <w:r>
-        <w:t>Flowchart-1 : Maximum of 2 Numbers</w:t>
+        <w:t>Flowchart-1: Maximum of 2 Numbers</w:t>
       </w:r>
       <w:r>
         <w:t>.</w:t>
       </w:r>
     </w:p>
     <w:p>
+      <w:r>
+        <w:rPr>
+          <w:noProof/>
+        </w:rPr>
+        <mc:AlternateContent>
+          <mc:Choice Requires="wps">
+            <w:drawing>
+              <wp:anchor distT="0" distB="0" distL="114300" distR="114300" simplePos="0" relativeHeight="251680768" behindDoc="0" locked="0" layoutInCell="1" allowOverlap="1" wp14:anchorId="31609301" wp14:editId="1195765A">
+                <wp:simplePos x="0" y="0"/>
+                <wp:positionH relativeFrom="column">
+                  <wp:posOffset>3470910</wp:posOffset>
+                </wp:positionH>
+                <wp:positionV relativeFrom="paragraph">
+                  <wp:posOffset>8408670</wp:posOffset>
+                </wp:positionV>
+                <wp:extent cx="1421130" cy="594360"/>
+                <wp:effectExtent l="19050" t="0" r="45720" b="15240"/>
+                <wp:wrapNone/>
+                <wp:docPr id="21" name="Parallelogram 21"/>
+                <wp:cNvGraphicFramePr/>
+                <a:graphic xmlns:a="http://schemas.openxmlformats.org/drawingml/2006/main">
+                  <a:graphicData uri="http://schemas.microsoft.com/office/word/2010/wordprocessingShape">
+                    <wps:wsp>
+                      <wps:cNvSpPr/>
+                      <wps:spPr>
+                        <a:xfrm>
+                          <a:off x="0" y="0"/>
+                          <a:ext cx="1421130" cy="594360"/>
+                        </a:xfrm>
+                        <a:prstGeom prst="parallelogram">
+                          <a:avLst/>
+                        </a:prstGeom>
+                      </wps:spPr>
+                      <wps:style>
+                        <a:lnRef idx="2">
+                          <a:schemeClr val="accent1">
+                            <a:shade val="50000"/>
+                          </a:schemeClr>
+                        </a:lnRef>
+                        <a:fillRef idx="1">
+                          <a:schemeClr val="accent1"/>
+                        </a:fillRef>
+                        <a:effectRef idx="0">
+                          <a:schemeClr val="accent1"/>
+                        </a:effectRef>
+                        <a:fontRef idx="minor">
+                          <a:schemeClr val="lt1"/>
+                        </a:fontRef>
+                      </wps:style>
+                      <wps:txbx>
+                        <w:txbxContent>
+                          <w:p>
+                            <w:pPr>
+                              <w:jc w:val="center"/>
+                              <w:rPr>
+                                <w:lang w:val="en-US"/>
+                              </w:rPr>
+                            </w:pPr>
+                            <w:r>
+                              <w:rPr>
+                                <w:lang w:val="en-US"/>
+                              </w:rPr>
+                              <w:t xml:space="preserve">Print </w:t>
+                            </w:r>
+                            <w:r>
+                              <w:rPr>
+                                <w:lang w:val="en-US"/>
+                              </w:rPr>
+                              <w:t>num2 is max</w:t>
+                            </w:r>
+                          </w:p>
+                        </w:txbxContent>
+                      </wps:txbx>
+                      <wps:bodyPr rot="0" spcFirstLastPara="0" vertOverflow="overflow" horzOverflow="overflow" vert="horz" wrap="square" lIns="91440" tIns="45720" rIns="91440" bIns="45720" numCol="1" spcCol="0" rtlCol="0" fromWordArt="0" anchor="ctr" anchorCtr="0" forceAA="0" compatLnSpc="1">
+                        <a:prstTxWarp prst="textNoShape">
+                          <a:avLst/>
+                        </a:prstTxWarp>
+                        <a:noAutofit/>
+                      </wps:bodyPr>
+                    </wps:wsp>
+                  </a:graphicData>
+                </a:graphic>
+                <wp14:sizeRelH relativeFrom="margin">
+                  <wp14:pctWidth>0</wp14:pctWidth>
+                </wp14:sizeRelH>
+                <wp14:sizeRelV relativeFrom="margin">
+                  <wp14:pctHeight>0</wp14:pctHeight>
+                </wp14:sizeRelV>
+              </wp:anchor>
+            </w:drawing>
+          </mc:Choice>
+          <mc:Fallback>
+            <w:pict>
+              <v:shapetype w14:anchorId="31609301" id="_x0000_t7" coordsize="21600,21600" o:spt="7" adj="5400" path="m@0,l,21600@1,21600,21600,xe">
+                <v:stroke joinstyle="miter"/>
+                <v:formulas>
+                  <v:f eqn="val #0"/>
+                  <v:f eqn="sum width 0 #0"/>
+                  <v:f eqn="prod #0 1 2"/>
+                  <v:f eqn="sum width 0 @2"/>
+                  <v:f eqn="mid #0 width"/>
+                  <v:f eqn="mid @1 0"/>
+                  <v:f eqn="prod height width #0"/>
+                  <v:f eqn="prod @6 1 2"/>
+                  <v:f eqn="sum height 0 @7"/>
+                  <v:f eqn="prod width 1 2"/>
+                  <v:f eqn="sum #0 0 @9"/>
+                  <v:f eqn="if @10 @8 0"/>
+                  <v:f eqn="if @10 @7 height"/>
+                </v:formulas>
+                <v:path gradientshapeok="t" o:connecttype="custom" o:connectlocs="@4,0;10800,@11;@3,10800;@5,21600;10800,@12;@2,10800" textboxrect="1800,1800,19800,19800;8100,8100,13500,13500;10800,10800,10800,10800"/>
+                <v:handles>
+                  <v:h position="#0,topLeft" xrange="0,21600"/>
+                </v:handles>
+              </v:shapetype>
+              <v:shape id="Parallelogram 21" o:spid="_x0000_s1032" type="#_x0000_t7" style="position:absolute;margin-left:273.3pt;margin-top:662.1pt;width:111.9pt;height:46.8pt;z-index:251680768;visibility:visible;mso-wrap-style:square;mso-width-percent:0;mso-height-percent:0;mso-wrap-distance-left:9pt;mso-wrap-distance-top:0;mso-wrap-distance-right:9pt;mso-wrap-distance-bottom:0;mso-position-horizontal:absolute;mso-position-horizontal-relative:text;mso-position-vertical:absolute;mso-position-vertical-relative:text;mso-width-percent:0;mso-height-percent:0;mso-width-relative:margin;mso-height-relative:margin;v-text-anchor:middle" o:gfxdata="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" adj="2258" fillcolor="#4472c4 [3204]" strokecolor="#1f3763 [1604]" strokeweight="1pt">
+                <v:textbox>
+                  <w:txbxContent>
+                    <w:p>
+                      <w:pPr>
+                        <w:jc w:val="center"/>
+                        <w:rPr>
+                          <w:lang w:val="en-US"/>
+                        </w:rPr>
+                      </w:pPr>
+                      <w:r>
+                        <w:rPr>
+                          <w:lang w:val="en-US"/>
+                        </w:rPr>
+                        <w:t xml:space="preserve">Print </w:t>
+                      </w:r>
+                      <w:r>
+                        <w:rPr>
+                          <w:lang w:val="en-US"/>
+                        </w:rPr>
+                        <w:t>num2 is max</w:t>
+                      </w:r>
+                    </w:p>
+                  </w:txbxContent>
+                </v:textbox>
+              </v:shape>
+            </w:pict>
+          </mc:Fallback>
+        </mc:AlternateContent>
+      </w:r>
+      <w:r>
+        <w:rPr>
+          <w:noProof/>
+        </w:rPr>
+        <mc:AlternateContent>
+          <mc:Choice Requires="wps">
+            <w:drawing>
+              <wp:anchor distT="0" distB="0" distL="114300" distR="114300" simplePos="0" relativeHeight="251678720" behindDoc="0" locked="0" layoutInCell="1" allowOverlap="1" wp14:anchorId="653564FE" wp14:editId="1985BFDD">
+                <wp:simplePos x="0" y="0"/>
+                <wp:positionH relativeFrom="column">
+                  <wp:posOffset>880110</wp:posOffset>
+                </wp:positionH>
+                <wp:positionV relativeFrom="paragraph">
+                  <wp:posOffset>8401050</wp:posOffset>
+                </wp:positionV>
+                <wp:extent cx="1421130" cy="624840"/>
+                <wp:effectExtent l="19050" t="0" r="45720" b="22860"/>
+                <wp:wrapNone/>
+                <wp:docPr id="19" name="Parallelogram 19"/>
+                <wp:cNvGraphicFramePr/>
+                <a:graphic xmlns:a="http://schemas.openxmlformats.org/drawingml/2006/main">
+                  <a:graphicData uri="http://schemas.microsoft.com/office/word/2010/wordprocessingShape">
+                    <wps:wsp>
+                      <wps:cNvSpPr/>
+                      <wps:spPr>
+                        <a:xfrm>
+                          <a:off x="0" y="0"/>
+                          <a:ext cx="1421130" cy="624840"/>
+                        </a:xfrm>
+                        <a:prstGeom prst="parallelogram">
+                          <a:avLst/>
+                        </a:prstGeom>
+                      </wps:spPr>
+                      <wps:style>
+                        <a:lnRef idx="2">
+                          <a:schemeClr val="accent1">
+                            <a:shade val="50000"/>
+                          </a:schemeClr>
+                        </a:lnRef>
+                        <a:fillRef idx="1">
+                          <a:schemeClr val="accent1"/>
+                        </a:fillRef>
+                        <a:effectRef idx="0">
+                          <a:schemeClr val="accent1"/>
+                        </a:effectRef>
+                        <a:fontRef idx="minor">
+                          <a:schemeClr val="lt1"/>
+                        </a:fontRef>
+                      </wps:style>
+                      <wps:txbx>
+                        <w:txbxContent>
+                          <w:p>
+                            <w:pPr>
+                              <w:jc w:val="center"/>
+                              <w:rPr>
+                                <w:lang w:val="en-US"/>
+                              </w:rPr>
+                            </w:pPr>
+                            <w:r>
+                              <w:rPr>
+                                <w:lang w:val="en-US"/>
+                              </w:rPr>
+                              <w:t xml:space="preserve">Print </w:t>
+                            </w:r>
+                            <w:r>
+                              <w:rPr>
+                                <w:lang w:val="en-US"/>
+                              </w:rPr>
+                              <w:t>num1 is max</w:t>
+                            </w:r>
+                          </w:p>
+                        </w:txbxContent>
+                      </wps:txbx>
+                      <wps:bodyPr rot="0" spcFirstLastPara="0" vertOverflow="overflow" horzOverflow="overflow" vert="horz" wrap="square" lIns="91440" tIns="45720" rIns="91440" bIns="45720" numCol="1" spcCol="0" rtlCol="0" fromWordArt="0" anchor="ctr" anchorCtr="0" forceAA="0" compatLnSpc="1">
+                        <a:prstTxWarp prst="textNoShape">
+                          <a:avLst/>
+                        </a:prstTxWarp>
+                        <a:noAutofit/>
+                      </wps:bodyPr>
+                    </wps:wsp>
+                  </a:graphicData>
+                </a:graphic>
+                <wp14:sizeRelH relativeFrom="margin">
+                  <wp14:pctWidth>0</wp14:pctWidth>
+                </wp14:sizeRelH>
+                <wp14:sizeRelV relativeFrom="margin">
+                  <wp14:pctHeight>0</wp14:pctHeight>
+                </wp14:sizeRelV>
+              </wp:anchor>
+            </w:drawing>
+          </mc:Choice>
+          <mc:Fallback>
+            <w:pict>
+              <v:shape w14:anchorId="653564FE" id="Parallelogram 19" o:spid="_x0000_s1033" type="#_x0000_t7" style="position:absolute;margin-left:69.3pt;margin-top:661.5pt;width:111.9pt;height:49.2pt;z-index:251678720;visibility:visible;mso-wrap-style:square;mso-width-percent:0;mso-height-percent:0;mso-wrap-distance-left:9pt;mso-wrap-distance-top:0;mso-wrap-distance-right:9pt;mso-wrap-distance-bottom:0;mso-position-horizontal:absolute;mso-position-horizontal-relative:text;mso-position-vertical:absolute;mso-position-vertical-relative:text;mso-width-percent:0;mso-height-percent:0;mso-width-relative:margin;mso-height-relative:margin;v-text-anchor:middle" o:gfxdata="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" adj="2374" fillcolor="#4472c4 [3204]" strokecolor="#1f3763 [1604]" strokeweight="1pt">
+                <v:textbox>
+                  <w:txbxContent>
+                    <w:p>
+                      <w:pPr>
+                        <w:jc w:val="center"/>
+                        <w:rPr>
+                          <w:lang w:val="en-US"/>
+                        </w:rPr>
+                      </w:pPr>
+                      <w:r>
+                        <w:rPr>
+                          <w:lang w:val="en-US"/>
+                        </w:rPr>
+                        <w:t xml:space="preserve">Print </w:t>
+                      </w:r>
+                      <w:r>
+                        <w:rPr>
+                          <w:lang w:val="en-US"/>
+                        </w:rPr>
+                        <w:t>num1 is max</w:t>
+                      </w:r>
+                    </w:p>
+                  </w:txbxContent>
+                </v:textbox>
+              </v:shape>
+            </w:pict>
+          </mc:Fallback>
+        </mc:AlternateContent>
+      </w:r>
       <w:r>
         <w:rPr>
           <w:noProof/>
@@ -1104,7 +1336,7 @@
         <mc:AlternateContent>
           <mc:Choice Requires="wps">
             <w:drawing>
-              <wp:anchor distT="0" distB="0" distL="114300" distR="114300" simplePos="0" relativeHeight="251681792" behindDoc="0" locked="0" layoutInCell="1" allowOverlap="1" wp14:anchorId="1F564317" wp14:editId="711BBCF9">
+              <wp:anchor distT="0" distB="0" distL="114300" distR="114300" simplePos="0" relativeHeight="251681792" behindDoc="0" locked="0" layoutInCell="1" allowOverlap="1" wp14:anchorId="1F564317" wp14:editId="62E36EF2">
                 <wp:simplePos x="0" y="0"/>
                 <wp:positionH relativeFrom="column">
                   <wp:posOffset>1592580</wp:posOffset>
@@ -1153,289 +1385,9 @@
           </mc:Choice>
           <mc:Fallback>
             <w:pict>
-              <v:line w14:anchorId="67E73A8C" id="Straight Connector 25" o:spid="_x0000_s1026" style="position:absolute;flip:x;z-index:251681792;visibility:visible;mso-wrap-style:square;mso-wrap-distance-left:9pt;mso-wrap-distance-top:0;mso-wrap-distance-right:9pt;mso-wrap-distance-bottom:0;mso-position-horizontal:absolute;mso-position-horizontal-relative:text;mso-position-vertical:absolute;mso-position-vertical-relative:text" from="125.4pt,690.9pt" to="126pt,746.7pt" o:gfxdata="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" strokecolor="#4472c4 [3204]" strokeweight=".5pt">
+              <v:line w14:anchorId="10CC67CF" id="Straight Connector 25" o:spid="_x0000_s1026" style="position:absolute;flip:x;z-index:251681792;visibility:visible;mso-wrap-style:square;mso-wrap-distance-left:9pt;mso-wrap-distance-top:0;mso-wrap-distance-right:9pt;mso-wrap-distance-bottom:0;mso-position-horizontal:absolute;mso-position-horizontal-relative:text;mso-position-vertical:absolute;mso-position-vertical-relative:text" from="125.4pt,690.9pt" to="126pt,746.7pt" o:gfxdata="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" strokecolor="#4472c4 [3204]" strokeweight=".5pt">
                 <v:stroke joinstyle="miter"/>
               </v:line>
-            </w:pict>
-          </mc:Fallback>
-        </mc:AlternateContent>
-      </w:r>
-      <w:r>
-        <w:rPr>
-          <w:noProof/>
-        </w:rPr>
-        <mc:AlternateContent>
-          <mc:Choice Requires="wps">
-            <w:drawing>
-              <wp:anchor distT="0" distB="0" distL="114300" distR="114300" simplePos="0" relativeHeight="251678720" behindDoc="0" locked="0" layoutInCell="1" allowOverlap="1" wp14:anchorId="653564FE" wp14:editId="0BC587E3">
-                <wp:simplePos x="0" y="0"/>
-                <wp:positionH relativeFrom="column">
-                  <wp:posOffset>880110</wp:posOffset>
-                </wp:positionH>
-                <wp:positionV relativeFrom="paragraph">
-                  <wp:posOffset>8401050</wp:posOffset>
-                </wp:positionV>
-                <wp:extent cx="1421130" cy="365760"/>
-                <wp:effectExtent l="19050" t="0" r="45720" b="15240"/>
-                <wp:wrapNone/>
-                <wp:docPr id="19" name="Parallelogram 19"/>
-                <wp:cNvGraphicFramePr/>
-                <a:graphic xmlns:a="http://schemas.openxmlformats.org/drawingml/2006/main">
-                  <a:graphicData uri="http://schemas.microsoft.com/office/word/2010/wordprocessingShape">
-                    <wps:wsp>
-                      <wps:cNvSpPr/>
-                      <wps:spPr>
-                        <a:xfrm>
-                          <a:off x="0" y="0"/>
-                          <a:ext cx="1421130" cy="365760"/>
-                        </a:xfrm>
-                        <a:prstGeom prst="parallelogram">
-                          <a:avLst/>
-                        </a:prstGeom>
-                      </wps:spPr>
-                      <wps:style>
-                        <a:lnRef idx="2">
-                          <a:schemeClr val="accent1">
-                            <a:shade val="50000"/>
-                          </a:schemeClr>
-                        </a:lnRef>
-                        <a:fillRef idx="1">
-                          <a:schemeClr val="accent1"/>
-                        </a:fillRef>
-                        <a:effectRef idx="0">
-                          <a:schemeClr val="accent1"/>
-                        </a:effectRef>
-                        <a:fontRef idx="minor">
-                          <a:schemeClr val="lt1"/>
-                        </a:fontRef>
-                      </wps:style>
-                      <wps:txbx>
-                        <w:txbxContent>
-                          <w:p>
-                            <w:pPr>
-                              <w:jc w:val="center"/>
-                              <w:rPr>
-                                <w:lang w:val="en-US"/>
-                              </w:rPr>
-                            </w:pPr>
-                            <w:r>
-                              <w:rPr>
-                                <w:lang w:val="en-US"/>
-                              </w:rPr>
-                              <w:t>num1 is max</w:t>
-                            </w:r>
-                          </w:p>
-                        </w:txbxContent>
-                      </wps:txbx>
-                      <wps:bodyPr rot="0" spcFirstLastPara="0" vertOverflow="overflow" horzOverflow="overflow" vert="horz" wrap="square" lIns="91440" tIns="45720" rIns="91440" bIns="45720" numCol="1" spcCol="0" rtlCol="0" fromWordArt="0" anchor="ctr" anchorCtr="0" forceAA="0" compatLnSpc="1">
-                        <a:prstTxWarp prst="textNoShape">
-                          <a:avLst/>
-                        </a:prstTxWarp>
-                        <a:noAutofit/>
-                      </wps:bodyPr>
-                    </wps:wsp>
-                  </a:graphicData>
-                </a:graphic>
-                <wp14:sizeRelH relativeFrom="margin">
-                  <wp14:pctWidth>0</wp14:pctWidth>
-                </wp14:sizeRelH>
-                <wp14:sizeRelV relativeFrom="margin">
-                  <wp14:pctHeight>0</wp14:pctHeight>
-                </wp14:sizeRelV>
-              </wp:anchor>
-            </w:drawing>
-          </mc:Choice>
-          <mc:Fallback>
-            <w:pict>
-              <v:shapetype w14:anchorId="653564FE" id="_x0000_t7" coordsize="21600,21600" o:spt="7" adj="5400" path="m@0,l,21600@1,21600,21600,xe">
-                <v:stroke joinstyle="miter"/>
-                <v:formulas>
-                  <v:f eqn="val #0"/>
-                  <v:f eqn="sum width 0 #0"/>
-                  <v:f eqn="prod #0 1 2"/>
-                  <v:f eqn="sum width 0 @2"/>
-                  <v:f eqn="mid #0 width"/>
-                  <v:f eqn="mid @1 0"/>
-                  <v:f eqn="prod height width #0"/>
-                  <v:f eqn="prod @6 1 2"/>
-                  <v:f eqn="sum height 0 @7"/>
-                  <v:f eqn="prod width 1 2"/>
-                  <v:f eqn="sum #0 0 @9"/>
-                  <v:f eqn="if @10 @8 0"/>
-                  <v:f eqn="if @10 @7 height"/>
-                </v:formulas>
-                <v:path gradientshapeok="t" o:connecttype="custom" o:connectlocs="@4,0;10800,@11;@3,10800;@5,21600;10800,@12;@2,10800" textboxrect="1800,1800,19800,19800;8100,8100,13500,13500;10800,10800,10800,10800"/>
-                <v:handles>
-                  <v:h position="#0,topLeft" xrange="0,21600"/>
-                </v:handles>
-              </v:shapetype>
-              <v:shape id="Parallelogram 19" o:spid="_x0000_s1032" type="#_x0000_t7" style="position:absolute;margin-left:69.3pt;margin-top:661.5pt;width:111.9pt;height:28.8pt;z-index:251678720;visibility:visible;mso-wrap-style:square;mso-width-percent:0;mso-height-percent:0;mso-wrap-distance-left:9pt;mso-wrap-distance-top:0;mso-wrap-distance-right:9pt;mso-wrap-distance-bottom:0;mso-position-horizontal:absolute;mso-position-horizontal-relative:text;mso-position-vertical:absolute;mso-position-vertical-relative:text;mso-width-percent:0;mso-height-percent:0;mso-width-relative:margin;mso-height-relative:margin;v-text-anchor:middle" o:gfxdata="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" adj="1390" fillcolor="#4472c4 [3204]" strokecolor="#1f3763 [1604]" strokeweight="1pt">
-                <v:textbox>
-                  <w:txbxContent>
-                    <w:p>
-                      <w:pPr>
-                        <w:jc w:val="center"/>
-                        <w:rPr>
-                          <w:lang w:val="en-US"/>
-                        </w:rPr>
-                      </w:pPr>
-                      <w:r>
-                        <w:rPr>
-                          <w:lang w:val="en-US"/>
-                        </w:rPr>
-                        <w:t>num1 is max</w:t>
-                      </w:r>
-                    </w:p>
-                  </w:txbxContent>
-                </v:textbox>
-              </v:shape>
-            </w:pict>
-          </mc:Fallback>
-        </mc:AlternateContent>
-      </w:r>
-      <w:r>
-        <w:rPr>
-          <w:noProof/>
-        </w:rPr>
-        <mc:AlternateContent>
-          <mc:Choice Requires="wps">
-            <w:drawing>
-              <wp:anchor distT="0" distB="0" distL="114300" distR="114300" simplePos="0" relativeHeight="251680768" behindDoc="0" locked="0" layoutInCell="1" allowOverlap="1" wp14:anchorId="31609301" wp14:editId="4B231B87">
-                <wp:simplePos x="0" y="0"/>
-                <wp:positionH relativeFrom="column">
-                  <wp:posOffset>3467100</wp:posOffset>
-                </wp:positionH>
-                <wp:positionV relativeFrom="paragraph">
-                  <wp:posOffset>8411845</wp:posOffset>
-                </wp:positionV>
-                <wp:extent cx="1421130" cy="365760"/>
-                <wp:effectExtent l="19050" t="0" r="45720" b="15240"/>
-                <wp:wrapNone/>
-                <wp:docPr id="21" name="Parallelogram 21"/>
-                <wp:cNvGraphicFramePr/>
-                <a:graphic xmlns:a="http://schemas.openxmlformats.org/drawingml/2006/main">
-                  <a:graphicData uri="http://schemas.microsoft.com/office/word/2010/wordprocessingShape">
-                    <wps:wsp>
-                      <wps:cNvSpPr/>
-                      <wps:spPr>
-                        <a:xfrm>
-                          <a:off x="0" y="0"/>
-                          <a:ext cx="1421130" cy="365760"/>
-                        </a:xfrm>
-                        <a:prstGeom prst="parallelogram">
-                          <a:avLst/>
-                        </a:prstGeom>
-                      </wps:spPr>
-                      <wps:style>
-                        <a:lnRef idx="2">
-                          <a:schemeClr val="accent1">
-                            <a:shade val="50000"/>
-                          </a:schemeClr>
-                        </a:lnRef>
-                        <a:fillRef idx="1">
-                          <a:schemeClr val="accent1"/>
-                        </a:fillRef>
-                        <a:effectRef idx="0">
-                          <a:schemeClr val="accent1"/>
-                        </a:effectRef>
-                        <a:fontRef idx="minor">
-                          <a:schemeClr val="lt1"/>
-                        </a:fontRef>
-                      </wps:style>
-                      <wps:txbx>
-                        <w:txbxContent>
-                          <w:p>
-                            <w:pPr>
-                              <w:jc w:val="center"/>
-                              <w:rPr>
-                                <w:lang w:val="en-US"/>
-                              </w:rPr>
-                            </w:pPr>
-                            <w:r>
-                              <w:rPr>
-                                <w:lang w:val="en-US"/>
-                              </w:rPr>
-                              <w:t>n</w:t>
-                            </w:r>
-                            <w:r>
-                              <w:rPr>
-                                <w:lang w:val="en-US"/>
-                              </w:rPr>
-                              <w:t>um</w:t>
-                            </w:r>
-                            <w:r>
-                              <w:rPr>
-                                <w:lang w:val="en-US"/>
-                              </w:rPr>
-                              <w:t>2</w:t>
-                            </w:r>
-                            <w:r>
-                              <w:rPr>
-                                <w:lang w:val="en-US"/>
-                              </w:rPr>
-                              <w:t xml:space="preserve"> is max</w:t>
-                            </w:r>
-                          </w:p>
-                        </w:txbxContent>
-                      </wps:txbx>
-                      <wps:bodyPr rot="0" spcFirstLastPara="0" vertOverflow="overflow" horzOverflow="overflow" vert="horz" wrap="square" lIns="91440" tIns="45720" rIns="91440" bIns="45720" numCol="1" spcCol="0" rtlCol="0" fromWordArt="0" anchor="ctr" anchorCtr="0" forceAA="0" compatLnSpc="1">
-                        <a:prstTxWarp prst="textNoShape">
-                          <a:avLst/>
-                        </a:prstTxWarp>
-                        <a:noAutofit/>
-                      </wps:bodyPr>
-                    </wps:wsp>
-                  </a:graphicData>
-                </a:graphic>
-                <wp14:sizeRelH relativeFrom="margin">
-                  <wp14:pctWidth>0</wp14:pctWidth>
-                </wp14:sizeRelH>
-                <wp14:sizeRelV relativeFrom="margin">
-                  <wp14:pctHeight>0</wp14:pctHeight>
-                </wp14:sizeRelV>
-              </wp:anchor>
-            </w:drawing>
-          </mc:Choice>
-          <mc:Fallback>
-            <w:pict>
-              <v:shape w14:anchorId="31609301" id="Parallelogram 21" o:spid="_x0000_s1033" type="#_x0000_t7" style="position:absolute;margin-left:273pt;margin-top:662.35pt;width:111.9pt;height:28.8pt;z-index:251680768;visibility:visible;mso-wrap-style:square;mso-width-percent:0;mso-height-percent:0;mso-wrap-distance-left:9pt;mso-wrap-distance-top:0;mso-wrap-distance-right:9pt;mso-wrap-distance-bottom:0;mso-position-horizontal:absolute;mso-position-horizontal-relative:text;mso-position-vertical:absolute;mso-position-vertical-relative:text;mso-width-percent:0;mso-height-percent:0;mso-width-relative:margin;mso-height-relative:margin;v-text-anchor:middle" o:gfxdata="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" adj="1390" fillcolor="#4472c4 [3204]" strokecolor="#1f3763 [1604]" strokeweight="1pt">
-                <v:textbox>
-                  <w:txbxContent>
-                    <w:p>
-                      <w:pPr>
-                        <w:jc w:val="center"/>
-                        <w:rPr>
-                          <w:lang w:val="en-US"/>
-                        </w:rPr>
-                      </w:pPr>
-                      <w:r>
-                        <w:rPr>
-                          <w:lang w:val="en-US"/>
-                        </w:rPr>
-                        <w:t>n</w:t>
-                      </w:r>
-                      <w:r>
-                        <w:rPr>
-                          <w:lang w:val="en-US"/>
-                        </w:rPr>
-                        <w:t>um</w:t>
-                      </w:r>
-                      <w:r>
-                        <w:rPr>
-                          <w:lang w:val="en-US"/>
-                        </w:rPr>
-                        <w:t>2</w:t>
-                      </w:r>
-                      <w:r>
-                        <w:rPr>
-                          <w:lang w:val="en-US"/>
-                        </w:rPr>
-                        <w:t xml:space="preserve"> is max</w:t>
-                      </w:r>
-                    </w:p>
-                  </w:txbxContent>
-                </v:textbox>
-              </v:shape>
             </w:pict>
           </mc:Fallback>
         </mc:AlternateContent>
@@ -2095,11 +2047,365 @@
       </w:r>
     </w:p>
     <w:p/>
+    <w:p/>
+    <w:p>
+      <w:r>
+        <w:t>Algorithm</w:t>
+      </w:r>
+      <w:r>
+        <w:t>-1</w:t>
+      </w:r>
+      <w:r>
+        <w:t>:</w:t>
+      </w:r>
+      <w:r>
+        <w:t xml:space="preserve"> </w:t>
+      </w:r>
+      <w:r>
+        <w:t>Maximum of 2 Numbers.</w:t>
+      </w:r>
+    </w:p>
+    <w:p>
+      <w:pPr>
+        <w:pStyle w:val="ListParagraph"/>
+        <w:numPr>
+          <w:ilvl w:val="0"/>
+          <w:numId w:val="1"/>
+        </w:numPr>
+      </w:pPr>
+      <w:r>
+        <w:t>Start</w:t>
+      </w:r>
+    </w:p>
+    <w:p>
+      <w:pPr>
+        <w:pStyle w:val="ListParagraph"/>
+        <w:numPr>
+          <w:ilvl w:val="0"/>
+          <w:numId w:val="1"/>
+        </w:numPr>
+      </w:pPr>
+      <w:r>
+        <w:t xml:space="preserve">Declare the variables num1, num2 and </w:t>
+      </w:r>
+      <w:proofErr w:type="spellStart"/>
+      <w:r>
+        <w:t>maxnum</w:t>
+      </w:r>
+      <w:proofErr w:type="spellEnd"/>
+      <w:r>
+        <w:t xml:space="preserve"> as int.</w:t>
+      </w:r>
+    </w:p>
+    <w:p>
+      <w:pPr>
+        <w:pStyle w:val="ListParagraph"/>
+        <w:numPr>
+          <w:ilvl w:val="0"/>
+          <w:numId w:val="1"/>
+        </w:numPr>
+      </w:pPr>
+      <w:r>
+        <w:t>Create the function named max(int num1, int num2)</w:t>
+      </w:r>
+    </w:p>
+    <w:p>
+      <w:pPr>
+        <w:pStyle w:val="ListParagraph"/>
+        <w:numPr>
+          <w:ilvl w:val="0"/>
+          <w:numId w:val="1"/>
+        </w:numPr>
+      </w:pPr>
+      <w:r>
+        <w:t>Take the inputs num1 and num2 from user.</w:t>
+      </w:r>
+    </w:p>
+    <w:p>
+      <w:pPr>
+        <w:pStyle w:val="ListParagraph"/>
+        <w:numPr>
+          <w:ilvl w:val="0"/>
+          <w:numId w:val="1"/>
+        </w:numPr>
+      </w:pPr>
+      <w:r>
+        <w:t>Call the max function.</w:t>
+      </w:r>
+    </w:p>
+    <w:p>
+      <w:pPr>
+        <w:pStyle w:val="ListParagraph"/>
+        <w:numPr>
+          <w:ilvl w:val="0"/>
+          <w:numId w:val="1"/>
+        </w:numPr>
+      </w:pPr>
+      <w:r>
+        <w:t>If (num1&gt;num2)</w:t>
+      </w:r>
+      <w:r>
+        <w:t xml:space="preserve">, </w:t>
+      </w:r>
+      <w:proofErr w:type="spellStart"/>
+      <w:r>
+        <w:t>goto</w:t>
+      </w:r>
+      <w:proofErr w:type="spellEnd"/>
+      <w:r>
+        <w:t xml:space="preserve"> 8.</w:t>
+      </w:r>
+    </w:p>
+    <w:p>
+      <w:pPr>
+        <w:pStyle w:val="ListParagraph"/>
+        <w:numPr>
+          <w:ilvl w:val="0"/>
+          <w:numId w:val="1"/>
+        </w:numPr>
+      </w:pPr>
+      <w:r>
+        <w:t>num2 is maximum.</w:t>
+      </w:r>
+    </w:p>
+    <w:p>
+      <w:pPr>
+        <w:pStyle w:val="ListParagraph"/>
+        <w:numPr>
+          <w:ilvl w:val="0"/>
+          <w:numId w:val="1"/>
+        </w:numPr>
+      </w:pPr>
+      <w:r>
+        <w:t>num1 is maximum.</w:t>
+      </w:r>
+    </w:p>
+    <w:p>
+      <w:pPr>
+        <w:pStyle w:val="ListParagraph"/>
+        <w:numPr>
+          <w:ilvl w:val="0"/>
+          <w:numId w:val="1"/>
+        </w:numPr>
+      </w:pPr>
+      <w:r>
+        <w:t>End</w:t>
+      </w:r>
+    </w:p>
+    <w:p/>
+    <w:p/>
+    <w:p/>
+    <w:p/>
+    <w:p/>
+    <w:p>
+      <w:r>
+        <w:t xml:space="preserve">Algorithm-2: </w:t>
+      </w:r>
+      <w:r>
+        <w:t>Roots of quadratic equation.</w:t>
+      </w:r>
+    </w:p>
+    <w:p>
+      <w:pPr>
+        <w:pStyle w:val="ListParagraph"/>
+        <w:numPr>
+          <w:ilvl w:val="0"/>
+          <w:numId w:val="2"/>
+        </w:numPr>
+      </w:pPr>
+      <w:r>
+        <w:t>Start</w:t>
+      </w:r>
+    </w:p>
+    <w:p>
+      <w:pPr>
+        <w:pStyle w:val="ListParagraph"/>
+        <w:numPr>
+          <w:ilvl w:val="0"/>
+          <w:numId w:val="2"/>
+        </w:numPr>
+      </w:pPr>
+      <w:r>
+        <w:t>Declare the int variables a, b, and c &amp; float variables d, x1 and x2.</w:t>
+      </w:r>
+    </w:p>
+    <w:p>
+      <w:pPr>
+        <w:pStyle w:val="ListParagraph"/>
+        <w:numPr>
+          <w:ilvl w:val="0"/>
+          <w:numId w:val="2"/>
+        </w:numPr>
+      </w:pPr>
+      <w:r>
+        <w:t>Take a, b and c values from user as input.</w:t>
+      </w:r>
+    </w:p>
+    <w:p>
+      <w:pPr>
+        <w:pStyle w:val="ListParagraph"/>
+        <w:numPr>
+          <w:ilvl w:val="0"/>
+          <w:numId w:val="2"/>
+        </w:numPr>
+      </w:pPr>
+      <w:r>
+        <w:t>Calculate the value of d using the formula d=</w:t>
+      </w:r>
+      <w:r>
+        <w:t>(b*b)-(4*a*c).</w:t>
+      </w:r>
+    </w:p>
+    <w:p>
+      <w:pPr>
+        <w:pStyle w:val="ListParagraph"/>
+        <w:numPr>
+          <w:ilvl w:val="0"/>
+          <w:numId w:val="2"/>
+        </w:numPr>
+      </w:pPr>
+      <w:r>
+        <w:t xml:space="preserve">If (d&gt;=0), </w:t>
+      </w:r>
+      <w:proofErr w:type="spellStart"/>
+      <w:r>
+        <w:t>goto</w:t>
+      </w:r>
+      <w:proofErr w:type="spellEnd"/>
+      <w:r>
+        <w:t xml:space="preserve"> 7.</w:t>
+      </w:r>
+    </w:p>
+    <w:p>
+      <w:pPr>
+        <w:pStyle w:val="ListParagraph"/>
+        <w:numPr>
+          <w:ilvl w:val="0"/>
+          <w:numId w:val="2"/>
+        </w:numPr>
+      </w:pPr>
+      <w:r>
+        <w:t xml:space="preserve">Print roots are imaginary., </w:t>
+      </w:r>
+      <w:proofErr w:type="spellStart"/>
+      <w:r>
+        <w:t>goto</w:t>
+      </w:r>
+      <w:proofErr w:type="spellEnd"/>
+      <w:r>
+        <w:t xml:space="preserve"> 9.</w:t>
+      </w:r>
+    </w:p>
+    <w:p>
+      <w:pPr>
+        <w:pStyle w:val="ListParagraph"/>
+        <w:numPr>
+          <w:ilvl w:val="0"/>
+          <w:numId w:val="2"/>
+        </w:numPr>
+      </w:pPr>
+      <w:r>
+        <w:t>Calculate x1=</w:t>
+      </w:r>
+      <w:r>
+        <w:rPr>
+          <w:lang w:val="en-US"/>
+        </w:rPr>
+        <w:t>(-b+</w:t>
+      </w:r>
+      <w:r>
+        <w:rPr>
+          <w:rFonts w:cstheme="minorHAnsi"/>
+          <w:lang w:val="en-US"/>
+        </w:rPr>
+        <w:t>√d)/(2*a)</w:t>
+      </w:r>
+      <w:r>
+        <w:rPr>
+          <w:rFonts w:cstheme="minorHAnsi"/>
+          <w:lang w:val="en-US"/>
+        </w:rPr>
+        <w:t xml:space="preserve"> and </w:t>
+      </w:r>
+      <w:r>
+        <w:rPr>
+          <w:rFonts w:cstheme="minorHAnsi"/>
+          <w:lang w:val="en-US"/>
+        </w:rPr>
+        <w:t>x2=(-b-√d)/(2*a)</w:t>
+      </w:r>
+      <w:r>
+        <w:rPr>
+          <w:rFonts w:cstheme="minorHAnsi"/>
+          <w:lang w:val="en-US"/>
+        </w:rPr>
+        <w:t>.</w:t>
+      </w:r>
+    </w:p>
+    <w:p>
+      <w:pPr>
+        <w:pStyle w:val="ListParagraph"/>
+        <w:numPr>
+          <w:ilvl w:val="0"/>
+          <w:numId w:val="2"/>
+        </w:numPr>
+      </w:pPr>
+      <w:r>
+        <w:rPr>
+          <w:rFonts w:cstheme="minorHAnsi"/>
+          <w:lang w:val="en-US"/>
+        </w:rPr>
+        <w:t>Print the x1 and x2 values.</w:t>
+      </w:r>
+    </w:p>
+    <w:p>
+      <w:pPr>
+        <w:pStyle w:val="ListParagraph"/>
+        <w:numPr>
+          <w:ilvl w:val="0"/>
+          <w:numId w:val="2"/>
+        </w:numPr>
+      </w:pPr>
+      <w:r>
+        <w:rPr>
+          <w:rFonts w:cstheme="minorHAnsi"/>
+          <w:lang w:val="en-US"/>
+        </w:rPr>
+        <w:t>Stop.</w:t>
+      </w:r>
+    </w:p>
+    <w:p>
+      <w:pPr>
+        <w:pStyle w:val="ListParagraph"/>
+      </w:pPr>
+    </w:p>
+    <w:p>
+      <w:pPr>
+        <w:pStyle w:val="ListParagraph"/>
+      </w:pPr>
+    </w:p>
+    <w:p>
+      <w:pPr>
+        <w:pStyle w:val="ListParagraph"/>
+      </w:pPr>
+    </w:p>
+    <w:p>
+      <w:pPr>
+        <w:pStyle w:val="ListParagraph"/>
+      </w:pPr>
+    </w:p>
+    <w:p/>
+    <w:p>
+      <w:r>
+        <w:br w:type="page"/>
+      </w:r>
+    </w:p>
     <w:p>
       <w:r>
         <w:rPr>
           <w:noProof/>
         </w:rPr>
+        <w:lastRenderedPageBreak/>
         <mc:AlternateContent>
           <mc:Choice Requires="wps">
             <w:drawing>
@@ -2211,15 +2517,16 @@
         </mc:AlternateContent>
       </w:r>
       <w:r>
-        <w:t>Flowchart-</w:t>
-      </w:r>
-      <w:proofErr w:type="gramStart"/>
-      <w:r>
-        <w:t>2 :</w:t>
-      </w:r>
-      <w:proofErr w:type="gramEnd"/>
-      <w:r>
-        <w:t xml:space="preserve"> Roots of quadratic equation.</w:t>
+        <w:t>Flowchart-2:</w:t>
+      </w:r>
+      <w:r>
+        <w:t xml:space="preserve"> </w:t>
+      </w:r>
+      <w:r>
+        <w:t>Roots of quadratic equation.</w:t>
+      </w:r>
+      <w:r>
+        <w:t xml:space="preserve"> </w:t>
       </w:r>
     </w:p>
     <w:p>
@@ -2724,10 +3031,7 @@
                               <w:jc w:val="center"/>
                             </w:pPr>
                             <w:r>
-                              <w:t xml:space="preserve">Declare the variables </w:t>
-                            </w:r>
-                            <w:r>
-                              <w:t>a, b, c as int and</w:t>
+                              <w:t>Declare the variables a, b, c as int and</w:t>
                             </w:r>
                             <w:r>
                               <w:t xml:space="preserve"> x1, x2,</w:t>
@@ -2763,10 +3067,7 @@
                         <w:jc w:val="center"/>
                       </w:pPr>
                       <w:r>
-                        <w:t xml:space="preserve">Declare the variables </w:t>
-                      </w:r>
-                      <w:r>
-                        <w:t>a, b, c as int and</w:t>
+                        <w:t>Declare the variables a, b, c as int and</w:t>
                       </w:r>
                       <w:r>
                         <w:t xml:space="preserve"> x1, x2,</w:t>
@@ -3033,21 +3334,7 @@
                               <w:rPr>
                                 <w:lang w:val="en-US"/>
                               </w:rPr>
-                              <w:t>d=(b*</w:t>
-                            </w:r>
-                            <w:proofErr w:type="gramStart"/>
-                            <w:r>
-                              <w:rPr>
-                                <w:lang w:val="en-US"/>
-                              </w:rPr>
-                              <w:t>b)-(</w:t>
-                            </w:r>
-                            <w:proofErr w:type="gramEnd"/>
-                            <w:r>
-                              <w:rPr>
-                                <w:lang w:val="en-US"/>
-                              </w:rPr>
-                              <w:t>4*a*c)</w:t>
+                              <w:t>d=(b*b)-(4*a*c)</w:t>
                             </w:r>
                           </w:p>
                         </w:txbxContent>
@@ -3083,21 +3370,7 @@
                         <w:rPr>
                           <w:lang w:val="en-US"/>
                         </w:rPr>
-                        <w:t>d=(b*</w:t>
-                      </w:r>
-                      <w:proofErr w:type="gramStart"/>
-                      <w:r>
-                        <w:rPr>
-                          <w:lang w:val="en-US"/>
-                        </w:rPr>
-                        <w:t>b)-(</w:t>
-                      </w:r>
-                      <w:proofErr w:type="gramEnd"/>
-                      <w:r>
-                        <w:rPr>
-                          <w:lang w:val="en-US"/>
-                        </w:rPr>
-                        <w:t>4*a*c)</w:t>
+                        <w:t>d=(b*b)-(4*a*c)</w:t>
                       </w:r>
                     </w:p>
                   </w:txbxContent>
@@ -4222,15 +4495,10 @@
         </mc:AlternateContent>
       </w:r>
       <w:r>
-        <w:t>Flowchart-</w:t>
-      </w:r>
-      <w:proofErr w:type="gramStart"/>
-      <w:r>
-        <w:t>3 :</w:t>
-      </w:r>
-      <w:proofErr w:type="gramEnd"/>
-      <w:r>
-        <w:t xml:space="preserve"> Area of a circle</w:t>
+        <w:t>Flowchart-3: Area of a circle</w:t>
+      </w:r>
+      <w:r>
+        <w:t>.</w:t>
       </w:r>
     </w:p>
     <w:p>
@@ -4791,13 +5059,7 @@
                               <w:rPr>
                                 <w:lang w:val="en-US"/>
                               </w:rPr>
-                              <w:t xml:space="preserve">Input </w:t>
-                            </w:r>
-                            <w:r>
-                              <w:rPr>
-                                <w:lang w:val="en-US"/>
-                              </w:rPr>
-                              <w:t>the value of radius r</w:t>
+                              <w:t>Input the value of radius r</w:t>
                             </w:r>
                             <w:r>
                               <w:rPr>
@@ -4839,13 +5101,7 @@
                         <w:rPr>
                           <w:lang w:val="en-US"/>
                         </w:rPr>
-                        <w:t xml:space="preserve">Input </w:t>
-                      </w:r>
-                      <w:r>
-                        <w:rPr>
-                          <w:lang w:val="en-US"/>
-                        </w:rPr>
-                        <w:t>the value of radius r</w:t>
+                        <w:t>Input the value of radius r</w:t>
                       </w:r>
                       <w:r>
                         <w:rPr>
@@ -5052,10 +5308,7 @@
                               <w:jc w:val="center"/>
                             </w:pPr>
                             <w:r>
-                              <w:t>Declare the variable</w:t>
-                            </w:r>
-                            <w:r>
-                              <w:t xml:space="preserve"> a and r as float</w:t>
+                              <w:t>Declare the variable a and r as float</w:t>
                             </w:r>
                           </w:p>
                         </w:txbxContent>
@@ -5085,10 +5338,7 @@
                         <w:jc w:val="center"/>
                       </w:pPr>
                       <w:r>
-                        <w:t>Declare the variable</w:t>
-                      </w:r>
-                      <w:r>
-                        <w:t xml:space="preserve"> a and r as float</w:t>
+                        <w:t>Declare the variable a and r as float</w:t>
                       </w:r>
                     </w:p>
                   </w:txbxContent>
@@ -5166,6 +5416,112 @@
           </mc:Fallback>
         </mc:AlternateContent>
       </w:r>
+      <w:r>
+        <w:t xml:space="preserve">Algorithm-3: </w:t>
+      </w:r>
+      <w:r>
+        <w:t>Area of a circle</w:t>
+      </w:r>
+      <w:r>
+        <w:t>.</w:t>
+      </w:r>
+    </w:p>
+    <w:p>
+      <w:pPr>
+        <w:pStyle w:val="ListParagraph"/>
+        <w:numPr>
+          <w:ilvl w:val="0"/>
+          <w:numId w:val="3"/>
+        </w:numPr>
+      </w:pPr>
+      <w:r>
+        <w:t>Start.</w:t>
+      </w:r>
+    </w:p>
+    <w:p>
+      <w:pPr>
+        <w:pStyle w:val="ListParagraph"/>
+        <w:numPr>
+          <w:ilvl w:val="0"/>
+          <w:numId w:val="3"/>
+        </w:numPr>
+      </w:pPr>
+      <w:r>
+        <w:t>Declare the float variables</w:t>
+      </w:r>
+    </w:p>
+    <w:p>
+      <w:pPr>
+        <w:pStyle w:val="ListParagraph"/>
+      </w:pPr>
+      <w:r>
+        <w:t>a and r.</w:t>
+      </w:r>
+    </w:p>
+    <w:p>
+      <w:pPr>
+        <w:pStyle w:val="ListParagraph"/>
+        <w:numPr>
+          <w:ilvl w:val="0"/>
+          <w:numId w:val="3"/>
+        </w:numPr>
+      </w:pPr>
+      <w:r>
+        <w:t>Take the input r from user.</w:t>
+      </w:r>
+    </w:p>
+    <w:p>
+      <w:pPr>
+        <w:pStyle w:val="ListParagraph"/>
+        <w:numPr>
+          <w:ilvl w:val="0"/>
+          <w:numId w:val="3"/>
+        </w:numPr>
+      </w:pPr>
+      <w:r>
+        <w:t xml:space="preserve">Calculate the area using </w:t>
+      </w:r>
+    </w:p>
+    <w:p>
+      <w:pPr>
+        <w:pStyle w:val="ListParagraph"/>
+      </w:pPr>
+      <w:r>
+        <w:t>formula a=22.7*r*r.</w:t>
+      </w:r>
+    </w:p>
+    <w:p>
+      <w:pPr>
+        <w:pStyle w:val="ListParagraph"/>
+        <w:numPr>
+          <w:ilvl w:val="0"/>
+          <w:numId w:val="3"/>
+        </w:numPr>
+      </w:pPr>
+      <w:r>
+        <w:t>Print the area a.</w:t>
+      </w:r>
+    </w:p>
+    <w:p>
+      <w:pPr>
+        <w:pStyle w:val="ListParagraph"/>
+        <w:numPr>
+          <w:ilvl w:val="0"/>
+          <w:numId w:val="3"/>
+        </w:numPr>
+      </w:pPr>
+      <w:r>
+        <w:t>End.</w:t>
+      </w:r>
+    </w:p>
+    <w:p>
+      <w:pPr>
+        <w:pStyle w:val="ListParagraph"/>
+        <w:numPr>
+          <w:ilvl w:val="0"/>
+          <w:numId w:val="3"/>
+        </w:numPr>
+      </w:pPr>
       <w:r>
         <w:br w:type="page"/>
       </w:r>
@@ -6204,22 +6560,134 @@
         </mc:AlternateContent>
       </w:r>
       <w:r>
-        <w:t>Flowchart-</w:t>
-      </w:r>
-      <w:proofErr w:type="gramStart"/>
-      <w:r>
-        <w:t>4 :</w:t>
-      </w:r>
-      <w:proofErr w:type="gramEnd"/>
-      <w:r>
-        <w:t xml:space="preserve"> Sum of 2 numbers.</w:t>
-      </w:r>
-      <w:r>
-        <w:br w:type="page"/>
+        <w:t>Flowchart-4: Sum of 2 numbers.</w:t>
       </w:r>
     </w:p>
     <w:p>
       <w:r>
+        <w:t xml:space="preserve">Algorithm-4: </w:t>
+      </w:r>
+      <w:r>
+        <w:t>Sum of 2 numbers.</w:t>
+      </w:r>
+    </w:p>
+    <w:p>
+      <w:pPr>
+        <w:pStyle w:val="ListParagraph"/>
+        <w:numPr>
+          <w:ilvl w:val="0"/>
+          <w:numId w:val="4"/>
+        </w:numPr>
+      </w:pPr>
+      <w:r>
+        <w:t>Start</w:t>
+      </w:r>
+    </w:p>
+    <w:p>
+      <w:pPr>
+        <w:pStyle w:val="ListParagraph"/>
+        <w:numPr>
+          <w:ilvl w:val="0"/>
+          <w:numId w:val="4"/>
+        </w:numPr>
+      </w:pPr>
+      <w:r>
+        <w:t xml:space="preserve">Declare the variables </w:t>
+      </w:r>
+    </w:p>
+    <w:p>
+      <w:pPr>
+        <w:pStyle w:val="ListParagraph"/>
+      </w:pPr>
+      <w:r>
+        <w:t>num1, num2 and sum</w:t>
+      </w:r>
+    </w:p>
+    <w:p>
+      <w:pPr>
+        <w:pStyle w:val="ListParagraph"/>
+      </w:pPr>
+      <w:r>
+        <w:t>as int.</w:t>
+      </w:r>
+    </w:p>
+    <w:p>
+      <w:pPr>
+        <w:pStyle w:val="ListParagraph"/>
+        <w:numPr>
+          <w:ilvl w:val="0"/>
+          <w:numId w:val="4"/>
+        </w:numPr>
+      </w:pPr>
+      <w:r>
+        <w:t xml:space="preserve">Take the user input </w:t>
+      </w:r>
+    </w:p>
+    <w:p>
+      <w:pPr>
+        <w:pStyle w:val="ListParagraph"/>
+      </w:pPr>
+      <w:r>
+        <w:t>num1 and num2.</w:t>
+      </w:r>
+    </w:p>
+    <w:p>
+      <w:pPr>
+        <w:pStyle w:val="ListParagraph"/>
+        <w:numPr>
+          <w:ilvl w:val="0"/>
+          <w:numId w:val="4"/>
+        </w:numPr>
+      </w:pPr>
+      <w:r>
+        <w:t xml:space="preserve">Calculate the sum </w:t>
+      </w:r>
+    </w:p>
+    <w:p>
+      <w:pPr>
+        <w:pStyle w:val="ListParagraph"/>
+      </w:pPr>
+      <w:r>
+        <w:t>using sum=num1+num2.</w:t>
+      </w:r>
+    </w:p>
+    <w:p>
+      <w:pPr>
+        <w:pStyle w:val="ListParagraph"/>
+        <w:numPr>
+          <w:ilvl w:val="0"/>
+          <w:numId w:val="4"/>
+        </w:numPr>
+      </w:pPr>
+      <w:r>
+        <w:t>Print sum value.</w:t>
+      </w:r>
+    </w:p>
+    <w:p>
+      <w:pPr>
+        <w:pStyle w:val="ListParagraph"/>
+        <w:numPr>
+          <w:ilvl w:val="0"/>
+          <w:numId w:val="4"/>
+        </w:numPr>
+      </w:pPr>
+      <w:r>
+        <w:t>End.</w:t>
+      </w:r>
+    </w:p>
+    <w:p>
+      <w:pPr>
+        <w:pStyle w:val="ListParagraph"/>
+      </w:pPr>
+      <w:r>
+        <w:t xml:space="preserve"> </w:t>
+      </w:r>
+      <w:r>
+        <w:br w:type="page"/>
+      </w:r>
+    </w:p>
+    <w:p>
+      <w:r>
         <w:lastRenderedPageBreak/>
         <w:t>Flowchar</w:t>
       </w:r>
@@ -6227,15 +6695,7 @@
         <w:t>t</w:t>
       </w:r>
       <w:r>
-        <w:t>-</w:t>
-      </w:r>
-      <w:proofErr w:type="gramStart"/>
-      <w:r>
-        <w:t>5 :</w:t>
-      </w:r>
-      <w:proofErr w:type="gramEnd"/>
-      <w:r>
-        <w:t xml:space="preserve"> Display </w:t>
+        <w:t xml:space="preserve">-5: Display </w:t>
       </w:r>
       <w:r>
         <w:t xml:space="preserve">sum of </w:t>
@@ -6258,13 +6718,13 @@
         <mc:AlternateContent>
           <mc:Choice Requires="wps">
             <w:drawing>
-              <wp:anchor distT="0" distB="0" distL="114300" distR="114300" simplePos="0" relativeHeight="251739136" behindDoc="0" locked="0" layoutInCell="1" allowOverlap="1" wp14:anchorId="75882495" wp14:editId="7C8C9BD9">
+              <wp:anchor distT="0" distB="0" distL="114300" distR="114300" simplePos="0" relativeHeight="251739136" behindDoc="0" locked="0" layoutInCell="1" allowOverlap="1" wp14:anchorId="75882495" wp14:editId="12D50FFF">
                 <wp:simplePos x="0" y="0"/>
                 <wp:positionH relativeFrom="margin">
-                  <wp:align>center</wp:align>
+                  <wp:posOffset>2006600</wp:posOffset>
                 </wp:positionH>
                 <wp:positionV relativeFrom="paragraph">
-                  <wp:posOffset>11430</wp:posOffset>
+                  <wp:posOffset>34290</wp:posOffset>
                 </wp:positionV>
                 <wp:extent cx="1706880" cy="944880"/>
                 <wp:effectExtent l="0" t="0" r="26670" b="26670"/>
@@ -6334,7 +6794,7 @@
           </mc:Choice>
           <mc:Fallback>
             <w:pict>
-              <v:oval w14:anchorId="75882495" id="Oval 62" o:spid="_x0000_s1056" style="position:absolute;margin-left:0;margin-top:.9pt;width:134.4pt;height:74.4pt;z-index:251739136;visibility:visible;mso-wrap-style:square;mso-wrap-distance-left:9pt;mso-wrap-distance-top:0;mso-wrap-distance-right:9pt;mso-wrap-distance-bottom:0;mso-position-horizontal:center;mso-position-horizontal-relative:margin;mso-position-vertical:absolute;mso-position-vertical-relative:text;v-text-anchor:middle" o:gfxdata="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" fillcolor="#4472c4 [3204]" strokecolor="#1f3763 [1604]" strokeweight="1pt">
+              <v:oval w14:anchorId="75882495" id="Oval 62" o:spid="_x0000_s1056" style="position:absolute;margin-left:158pt;margin-top:2.7pt;width:134.4pt;height:74.4pt;z-index:251739136;visibility:visible;mso-wrap-style:square;mso-wrap-distance-left:9pt;mso-wrap-distance-top:0;mso-wrap-distance-right:9pt;mso-wrap-distance-bottom:0;mso-position-horizontal:absolute;mso-position-horizontal-relative:margin;mso-position-vertical:absolute;mso-position-vertical-relative:text;v-text-anchor:middle" o:gfxdata="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" fillcolor="#4472c4 [3204]" strokecolor="#1f3763 [1604]" strokeweight="1pt">
                 <v:stroke joinstyle="miter"/>
                 <v:textbox>
                   <w:txbxContent>
@@ -6363,8 +6823,11 @@
         </mc:AlternateContent>
       </w:r>
     </w:p>
-    <w:p/>
-    <w:p/>
+    <w:p>
+      <w:pPr>
+        <w:pStyle w:val="ListParagraph"/>
+      </w:pPr>
+    </w:p>
     <w:p>
       <w:r>
         <w:rPr>
@@ -6373,18 +6836,18 @@
         <mc:AlternateContent>
           <mc:Choice Requires="wps">
             <w:drawing>
-              <wp:anchor distT="0" distB="0" distL="114300" distR="114300" simplePos="0" relativeHeight="251753472" behindDoc="0" locked="0" layoutInCell="1" allowOverlap="1" wp14:anchorId="3261AFC1" wp14:editId="49D9BEF6">
+              <wp:anchor distT="0" distB="0" distL="114300" distR="114300" simplePos="0" relativeHeight="251850752" behindDoc="0" locked="0" layoutInCell="1" allowOverlap="1" wp14:anchorId="6136B0DA" wp14:editId="51CE6102">
                 <wp:simplePos x="0" y="0"/>
                 <wp:positionH relativeFrom="margin">
-                  <wp:align>center</wp:align>
+                  <wp:posOffset>2880360</wp:posOffset>
                 </wp:positionH>
                 <wp:positionV relativeFrom="paragraph">
-                  <wp:posOffset>8255</wp:posOffset>
+                  <wp:posOffset>42545</wp:posOffset>
                 </wp:positionV>
                 <wp:extent cx="0" cy="662940"/>
                 <wp:effectExtent l="76200" t="0" r="95250" b="60960"/>
                 <wp:wrapNone/>
-                <wp:docPr id="69" name="Straight Arrow Connector 69"/>
+                <wp:docPr id="20" name="Straight Arrow Connector 20"/>
                 <wp:cNvGraphicFramePr/>
                 <a:graphic xmlns:a="http://schemas.openxmlformats.org/drawingml/2006/main">
                   <a:graphicData uri="http://schemas.microsoft.com/office/word/2010/wordprocessingShape">
@@ -6425,7 +6888,11 @@
           </mc:Choice>
           <mc:Fallback>
             <w:pict>
-              <v:shape w14:anchorId="59A87243" id="Straight Arrow Connector 69" o:spid="_x0000_s1026" type="#_x0000_t32" style="position:absolute;margin-left:0;margin-top:.65pt;width:0;height:52.2pt;z-index:251753472;visibility:visible;mso-wrap-style:square;mso-wrap-distance-left:9pt;mso-wrap-distance-top:0;mso-wrap-distance-right:9pt;mso-wrap-distance-bottom:0;mso-position-horizontal:center;mso-position-horizontal-relative:margin;mso-position-vertical:absolute;mso-position-vertical-relative:text" o:gfxdata="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" strokecolor="#4472c4 [3204]" strokeweight=".5pt">
+              <v:shapetype w14:anchorId="072FBC1F" id="_x0000_t32" coordsize="21600,21600" o:spt="32" o:oned="t" path="m,l21600,21600e" filled="f">
+                <v:path arrowok="t" fillok="f" o:connecttype="none"/>
+                <o:lock v:ext="edit" shapetype="t"/>
+              </v:shapetype>
+              <v:shape id="Straight Arrow Connector 20" o:spid="_x0000_s1026" type="#_x0000_t32" style="position:absolute;margin-left:226.8pt;margin-top:3.35pt;width:0;height:52.2pt;z-index:251850752;visibility:visible;mso-wrap-style:square;mso-wrap-distance-left:9pt;mso-wrap-distance-top:0;mso-wrap-distance-right:9pt;mso-wrap-distance-bottom:0;mso-position-horizontal:absolute;mso-position-horizontal-relative:margin;mso-position-vertical:absolute;mso-position-vertical-relative:text" o:gfxdata="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" strokecolor="#4472c4 [3204]" strokeweight=".5pt">
                 <v:stroke endarrow="block" joinstyle="miter"/>
                 <w10:wrap anchorx="margin"/>
               </v:shape>
@@ -6443,13 +6910,240 @@
         <mc:AlternateContent>
           <mc:Choice Requires="wps">
             <w:drawing>
-              <wp:anchor distT="0" distB="0" distL="114300" distR="114300" simplePos="0" relativeHeight="251785216" behindDoc="0" locked="0" layoutInCell="1" allowOverlap="1" wp14:anchorId="7A91FB6C" wp14:editId="6BDECEE0">
+              <wp:anchor distT="0" distB="0" distL="114300" distR="114300" simplePos="0" relativeHeight="251791360" behindDoc="0" locked="0" layoutInCell="1" allowOverlap="1" wp14:anchorId="538C7B48" wp14:editId="29E757EB">
+                <wp:simplePos x="0" y="0"/>
+                <wp:positionH relativeFrom="column">
+                  <wp:posOffset>1779270</wp:posOffset>
+                </wp:positionH>
+                <wp:positionV relativeFrom="paragraph">
+                  <wp:posOffset>1109345</wp:posOffset>
+                </wp:positionV>
+                <wp:extent cx="2171700" cy="449580"/>
+                <wp:effectExtent l="19050" t="0" r="38100" b="26670"/>
+                <wp:wrapNone/>
+                <wp:docPr id="88" name="Flowchart: Data 88"/>
+                <wp:cNvGraphicFramePr/>
+                <a:graphic xmlns:a="http://schemas.openxmlformats.org/drawingml/2006/main">
+                  <a:graphicData uri="http://schemas.microsoft.com/office/word/2010/wordprocessingShape">
+                    <wps:wsp>
+                      <wps:cNvSpPr/>
+                      <wps:spPr>
+                        <a:xfrm>
+                          <a:off x="0" y="0"/>
+                          <a:ext cx="2171700" cy="449580"/>
+                        </a:xfrm>
+                        <a:prstGeom prst="flowChartInputOutput">
+                          <a:avLst/>
+                        </a:prstGeom>
+                      </wps:spPr>
+                      <wps:style>
+                        <a:lnRef idx="2">
+                          <a:schemeClr val="accent1">
+                            <a:shade val="50000"/>
+                          </a:schemeClr>
+                        </a:lnRef>
+                        <a:fillRef idx="1">
+                          <a:schemeClr val="accent1"/>
+                        </a:fillRef>
+                        <a:effectRef idx="0">
+                          <a:schemeClr val="accent1"/>
+                        </a:effectRef>
+                        <a:fontRef idx="minor">
+                          <a:schemeClr val="lt1"/>
+                        </a:fontRef>
+                      </wps:style>
+                      <wps:txbx>
+                        <w:txbxContent>
+                          <w:p>
+                            <w:pPr>
+                              <w:jc w:val="center"/>
+                              <w:rPr>
+                                <w:lang w:val="en-US"/>
+                              </w:rPr>
+                            </w:pPr>
+                            <w:r>
+                              <w:rPr>
+                                <w:lang w:val="en-US"/>
+                              </w:rPr>
+                              <w:t>In</w:t>
+                            </w:r>
+                            <w:r>
+                              <w:rPr>
+                                <w:lang w:val="en-US"/>
+                              </w:rPr>
+                              <w:t xml:space="preserve">itialize </w:t>
+                            </w:r>
+                            <w:proofErr w:type="spellStart"/>
+                            <w:r>
+                              <w:rPr>
+                                <w:lang w:val="en-US"/>
+                              </w:rPr>
+                              <w:t>i</w:t>
+                            </w:r>
+                            <w:proofErr w:type="spellEnd"/>
+                            <w:r>
+                              <w:rPr>
+                                <w:lang w:val="en-US"/>
+                              </w:rPr>
+                              <w:t>=1</w:t>
+                            </w:r>
+                            <w:r>
+                              <w:rPr>
+                                <w:lang w:val="en-US"/>
+                              </w:rPr>
+                              <w:t xml:space="preserve"> and sum=0</w:t>
+                            </w:r>
+                          </w:p>
+                        </w:txbxContent>
+                      </wps:txbx>
+                      <wps:bodyPr rot="0" spcFirstLastPara="0" vertOverflow="overflow" horzOverflow="overflow" vert="horz" wrap="square" lIns="91440" tIns="45720" rIns="91440" bIns="45720" numCol="1" spcCol="0" rtlCol="0" fromWordArt="0" anchor="ctr" anchorCtr="0" forceAA="0" compatLnSpc="1">
+                        <a:prstTxWarp prst="textNoShape">
+                          <a:avLst/>
+                        </a:prstTxWarp>
+                        <a:noAutofit/>
+                      </wps:bodyPr>
+                    </wps:wsp>
+                  </a:graphicData>
+                </a:graphic>
+                <wp14:sizeRelV relativeFrom="margin">
+                  <wp14:pctHeight>0</wp14:pctHeight>
+                </wp14:sizeRelV>
+              </wp:anchor>
+            </w:drawing>
+          </mc:Choice>
+          <mc:Fallback>
+            <w:pict>
+              <v:shape w14:anchorId="538C7B48" id="Flowchart: Data 88" o:spid="_x0000_s1057" type="#_x0000_t111" style="position:absolute;margin-left:140.1pt;margin-top:87.35pt;width:171pt;height:35.4pt;z-index:251791360;visibility:visible;mso-wrap-style:square;mso-height-percent:0;mso-wrap-distance-left:9pt;mso-wrap-distance-top:0;mso-wrap-distance-right:9pt;mso-wrap-distance-bottom:0;mso-position-horizontal:absolute;mso-position-horizontal-relative:text;mso-position-vertical:absolute;mso-position-vertical-relative:text;mso-height-percent:0;mso-height-relative:margin;v-text-anchor:middle" o:gfxdata="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" fillcolor="#4472c4 [3204]" strokecolor="#1f3763 [1604]" strokeweight="1pt">
+                <v:textbox>
+                  <w:txbxContent>
+                    <w:p>
+                      <w:pPr>
+                        <w:jc w:val="center"/>
+                        <w:rPr>
+                          <w:lang w:val="en-US"/>
+                        </w:rPr>
+                      </w:pPr>
+                      <w:r>
+                        <w:rPr>
+                          <w:lang w:val="en-US"/>
+                        </w:rPr>
+                        <w:t>In</w:t>
+                      </w:r>
+                      <w:r>
+                        <w:rPr>
+                          <w:lang w:val="en-US"/>
+                        </w:rPr>
+                        <w:t xml:space="preserve">itialize </w:t>
+                      </w:r>
+                      <w:proofErr w:type="spellStart"/>
+                      <w:r>
+                        <w:rPr>
+                          <w:lang w:val="en-US"/>
+                        </w:rPr>
+                        <w:t>i</w:t>
+                      </w:r>
+                      <w:proofErr w:type="spellEnd"/>
+                      <w:r>
+                        <w:rPr>
+                          <w:lang w:val="en-US"/>
+                        </w:rPr>
+                        <w:t>=1</w:t>
+                      </w:r>
+                      <w:r>
+                        <w:rPr>
+                          <w:lang w:val="en-US"/>
+                        </w:rPr>
+                        <w:t xml:space="preserve"> and sum=0</w:t>
+                      </w:r>
+                    </w:p>
+                  </w:txbxContent>
+                </v:textbox>
+              </v:shape>
+            </w:pict>
+          </mc:Fallback>
+        </mc:AlternateContent>
+      </w:r>
+      <w:r>
+        <w:rPr>
+          <w:noProof/>
+        </w:rPr>
+        <mc:AlternateContent>
+          <mc:Choice Requires="wps">
+            <w:drawing>
+              <wp:anchor distT="0" distB="0" distL="114300" distR="114300" simplePos="0" relativeHeight="251755520" behindDoc="0" locked="0" layoutInCell="1" allowOverlap="1" wp14:anchorId="3100B7EE" wp14:editId="2961F3FA">
                 <wp:simplePos x="0" y="0"/>
                 <wp:positionH relativeFrom="margin">
-                  <wp:align>center</wp:align>
+                  <wp:posOffset>2887980</wp:posOffset>
                 </wp:positionH>
                 <wp:positionV relativeFrom="paragraph">
-                  <wp:posOffset>114300</wp:posOffset>
+                  <wp:posOffset>438785</wp:posOffset>
+                </wp:positionV>
+                <wp:extent cx="0" cy="662940"/>
+                <wp:effectExtent l="76200" t="0" r="95250" b="60960"/>
+                <wp:wrapNone/>
+                <wp:docPr id="70" name="Straight Arrow Connector 70"/>
+                <wp:cNvGraphicFramePr/>
+                <a:graphic xmlns:a="http://schemas.openxmlformats.org/drawingml/2006/main">
+                  <a:graphicData uri="http://schemas.microsoft.com/office/word/2010/wordprocessingShape">
+                    <wps:wsp>
+                      <wps:cNvCnPr/>
+                      <wps:spPr>
+                        <a:xfrm>
+                          <a:off x="0" y="0"/>
+                          <a:ext cx="0" cy="662940"/>
+                        </a:xfrm>
+                        <a:prstGeom prst="straightConnector1">
+                          <a:avLst/>
+                        </a:prstGeom>
+                        <a:ln>
+                          <a:tailEnd type="triangle"/>
+                        </a:ln>
+                      </wps:spPr>
+                      <wps:style>
+                        <a:lnRef idx="1">
+                          <a:schemeClr val="accent1"/>
+                        </a:lnRef>
+                        <a:fillRef idx="0">
+                          <a:schemeClr val="accent1"/>
+                        </a:fillRef>
+                        <a:effectRef idx="0">
+                          <a:schemeClr val="accent1"/>
+                        </a:effectRef>
+                        <a:fontRef idx="minor">
+                          <a:schemeClr val="tx1"/>
+                        </a:fontRef>
+                      </wps:style>
+                      <wps:bodyPr/>
+                    </wps:wsp>
+                  </a:graphicData>
+                </a:graphic>
+              </wp:anchor>
+            </w:drawing>
+          </mc:Choice>
+          <mc:Fallback>
+            <w:pict>
+              <v:shape w14:anchorId="155E8C7F" id="Straight Arrow Connector 70" o:spid="_x0000_s1026" type="#_x0000_t32" style="position:absolute;margin-left:227.4pt;margin-top:34.55pt;width:0;height:52.2pt;z-index:251755520;visibility:visible;mso-wrap-style:square;mso-wrap-distance-left:9pt;mso-wrap-distance-top:0;mso-wrap-distance-right:9pt;mso-wrap-distance-bottom:0;mso-position-horizontal:absolute;mso-position-horizontal-relative:margin;mso-position-vertical:absolute;mso-position-vertical-relative:text" o:gfxdata="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" strokecolor="#4472c4 [3204]" strokeweight=".5pt">
+                <v:stroke endarrow="block" joinstyle="miter"/>
+                <w10:wrap anchorx="margin"/>
+              </v:shape>
+            </w:pict>
+          </mc:Fallback>
+        </mc:AlternateContent>
+      </w:r>
+      <w:r>
+        <w:rPr>
+          <w:noProof/>
+        </w:rPr>
+        <mc:AlternateContent>
+          <mc:Choice Requires="wps">
+            <w:drawing>
+              <wp:anchor distT="0" distB="0" distL="114300" distR="114300" simplePos="0" relativeHeight="251785216" behindDoc="0" locked="0" layoutInCell="1" allowOverlap="1" wp14:anchorId="7A91FB6C" wp14:editId="37955BE2">
+                <wp:simplePos x="0" y="0"/>
+                <wp:positionH relativeFrom="margin">
+                  <wp:posOffset>1861820</wp:posOffset>
+                </wp:positionH>
+                <wp:positionV relativeFrom="paragraph">
+                  <wp:posOffset>148590</wp:posOffset>
                 </wp:positionV>
                 <wp:extent cx="2019300" cy="510540"/>
                 <wp:effectExtent l="0" t="0" r="19050" b="22860"/>
@@ -6522,7 +7216,7 @@
           </mc:Choice>
           <mc:Fallback>
             <w:pict>
-              <v:rect w14:anchorId="7A91FB6C" id="Rectangle 85" o:spid="_x0000_s1057" style="position:absolute;margin-left:0;margin-top:9pt;width:159pt;height:40.2pt;z-index:251785216;visibility:visible;mso-wrap-style:square;mso-height-percent:0;mso-wrap-distance-left:9pt;mso-wrap-distance-top:0;mso-wrap-distance-right:9pt;mso-wrap-distance-bottom:0;mso-position-horizontal:center;mso-position-horizontal-relative:margin;mso-position-vertical:absolute;mso-position-vertical-relative:text;mso-height-percent:0;mso-height-relative:margin;v-text-anchor:middle" o:gfxdata="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" fillcolor="#4472c4 [3204]" strokecolor="#1f3763 [1604]" strokeweight="1pt">
+              <v:rect w14:anchorId="7A91FB6C" id="Rectangle 85" o:spid="_x0000_s1058" style="position:absolute;margin-left:146.6pt;margin-top:11.7pt;width:159pt;height:40.2pt;z-index:251785216;visibility:visible;mso-wrap-style:square;mso-height-percent:0;mso-wrap-distance-left:9pt;mso-wrap-distance-top:0;mso-wrap-distance-right:9pt;mso-wrap-distance-bottom:0;mso-position-horizontal:absolute;mso-position-horizontal-relative:margin;mso-position-vertical:absolute;mso-position-vertical-relative:text;mso-height-percent:0;mso-height-relative:margin;v-text-anchor:middle" o:gfxdata="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" fillcolor="#4472c4 [3204]" strokecolor="#1f3763 [1604]" strokeweight="1pt">
                 <v:textbox>
                   <w:txbxContent>
                     <w:p>
@@ -6549,8 +7243,6 @@
           </mc:Fallback>
         </mc:AlternateContent>
       </w:r>
-    </w:p>
-    <w:p>
       <w:r>
         <w:rPr>
           <w:noProof/>
@@ -6636,7 +7328,7 @@
           </mc:Choice>
           <mc:Fallback>
             <w:pict>
-              <v:oval w14:anchorId="4FBA3F07" id="Oval 111" o:spid="_x0000_s1058" style="position:absolute;margin-left:162pt;margin-top:507.6pt;width:134.4pt;height:74.4pt;z-index:251831296;visibility:visible;mso-wrap-style:square;mso-wrap-distance-left:9pt;mso-wrap-distance-top:0;mso-wrap-distance-right:9pt;mso-wrap-distance-bottom:0;mso-position-horizontal:absolute;mso-position-horizontal-relative:margin;mso-position-vertical:absolute;mso-position-vertical-relative:text;v-text-anchor:middle" o:gfxdata="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" fillcolor="#4472c4 [3204]" strokecolor="#1f3763 [1604]" strokeweight="1pt">
+              <v:oval w14:anchorId="4FBA3F07" id="Oval 111" o:spid="_x0000_s1059" style="position:absolute;margin-left:162pt;margin-top:507.6pt;width:134.4pt;height:74.4pt;z-index:251831296;visibility:visible;mso-wrap-style:square;mso-wrap-distance-left:9pt;mso-wrap-distance-top:0;mso-wrap-distance-right:9pt;mso-wrap-distance-bottom:0;mso-position-horizontal:absolute;mso-position-horizontal-relative:margin;mso-position-vertical:absolute;mso-position-vertical-relative:text;v-text-anchor:middle" o:gfxdata="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" fillcolor="#4472c4 [3204]" strokecolor="#1f3763 [1604]" strokeweight="1pt">
                 <v:stroke joinstyle="miter"/>
                 <v:textbox>
                   <w:txbxContent>
@@ -6817,7 +7509,7 @@
           </mc:Choice>
           <mc:Fallback>
             <w:pict>
-              <v:shape w14:anchorId="325FDD38" id="Flowchart: Data 110" o:spid="_x0000_s1059" type="#_x0000_t111" style="position:absolute;margin-left:143.4pt;margin-top:427.75pt;width:171pt;height:28.2pt;z-index:251829248;visibility:visible;mso-wrap-style:square;mso-height-percent:0;mso-wrap-distance-left:9pt;mso-wrap-distance-top:0;mso-wrap-distance-right:9pt;mso-wrap-distance-bottom:0;mso-position-horizontal:absolute;mso-position-horizontal-relative:text;mso-position-vertical:absolute;mso-position-vertical-relative:text;mso-height-percent:0;mso-height-relative:margin;v-text-anchor:middle" o:gfxdata="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" fillcolor="#4472c4 [3204]" strokecolor="#1f3763 [1604]" strokeweight="1pt">
+              <v:shape w14:anchorId="325FDD38" id="Flowchart: Data 110" o:spid="_x0000_s1060" type="#_x0000_t111" style="position:absolute;margin-left:143.4pt;margin-top:427.75pt;width:171pt;height:28.2pt;z-index:251829248;visibility:visible;mso-wrap-style:square;mso-height-percent:0;mso-wrap-distance-left:9pt;mso-wrap-distance-top:0;mso-wrap-distance-right:9pt;mso-wrap-distance-bottom:0;mso-position-horizontal:absolute;mso-position-horizontal-relative:text;mso-position-vertical:absolute;mso-position-vertical-relative:text;mso-height-percent:0;mso-height-relative:margin;v-text-anchor:middle" o:gfxdata="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" fillcolor="#4472c4 [3204]" strokecolor="#1f3763 [1604]" strokeweight="1pt">
                 <v:textbox>
                   <w:txbxContent>
                     <w:p>
@@ -7170,25 +7862,7 @@
                               <w:rPr>
                                 <w:lang w:val="en-US"/>
                               </w:rPr>
-                              <w:t>&lt;</w:t>
-                            </w:r>
-                            <w:r>
-                              <w:rPr>
-                                <w:lang w:val="en-US"/>
-                              </w:rPr>
-                              <w:t>=</w:t>
-                            </w:r>
-                            <w:r>
-                              <w:rPr>
-                                <w:lang w:val="en-US"/>
-                              </w:rPr>
-                              <w:t>1</w:t>
-                            </w:r>
-                            <w:r>
-                              <w:rPr>
-                                <w:lang w:val="en-US"/>
-                              </w:rPr>
-                              <w:t>0</w:t>
+                              <w:t>&lt;=10</w:t>
                             </w:r>
                           </w:p>
                         </w:txbxContent>
@@ -7213,7 +7887,7 @@
           </mc:Choice>
           <mc:Fallback>
             <w:pict>
-              <v:shape w14:anchorId="40394538" id="Diamond 105" o:spid="_x0000_s1060" type="#_x0000_t4" style="position:absolute;margin-left:188.1pt;margin-top:332.15pt;width:81.6pt;height:60.6pt;z-index:251822080;visibility:visible;mso-wrap-style:square;mso-width-percent:0;mso-height-percent:0;mso-wrap-distance-left:9pt;mso-wrap-distance-top:0;mso-wrap-distance-right:9pt;mso-wrap-distance-bottom:0;mso-position-horizontal:absolute;mso-position-horizontal-relative:margin;mso-position-vertical:absolute;mso-position-vertical-relative:text;mso-width-percent:0;mso-height-percent:0;mso-width-relative:margin;mso-height-relative:margin;v-text-anchor:middle" o:gfxdata="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" fillcolor="#4472c4 [3204]" strokecolor="#1f3763 [1604]" strokeweight="1pt">
+              <v:shape w14:anchorId="40394538" id="Diamond 105" o:spid="_x0000_s1061" type="#_x0000_t4" style="position:absolute;margin-left:188.1pt;margin-top:332.15pt;width:81.6pt;height:60.6pt;z-index:251822080;visibility:visible;mso-wrap-style:square;mso-width-percent:0;mso-height-percent:0;mso-wrap-distance-left:9pt;mso-wrap-distance-top:0;mso-wrap-distance-right:9pt;mso-wrap-distance-bottom:0;mso-position-horizontal:absolute;mso-position-horizontal-relative:margin;mso-position-vertical:absolute;mso-position-vertical-relative:text;mso-width-percent:0;mso-height-percent:0;mso-width-relative:margin;mso-height-relative:margin;v-text-anchor:middle" o:gfxdata="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" fillcolor="#4472c4 [3204]" strokecolor="#1f3763 [1604]" strokeweight="1pt">
                 <v:textbox>
                   <w:txbxContent>
                     <w:p>
@@ -7235,25 +7909,7 @@
                         <w:rPr>
                           <w:lang w:val="en-US"/>
                         </w:rPr>
-                        <w:t>&lt;</w:t>
-                      </w:r>
-                      <w:r>
-                        <w:rPr>
-                          <w:lang w:val="en-US"/>
-                        </w:rPr>
-                        <w:t>=</w:t>
-                      </w:r>
-                      <w:r>
-                        <w:rPr>
-                          <w:lang w:val="en-US"/>
-                        </w:rPr>
-                        <w:t>1</w:t>
-                      </w:r>
-                      <w:r>
-                        <w:rPr>
-                          <w:lang w:val="en-US"/>
-                        </w:rPr>
-                        <w:t>0</w:t>
+                        <w:t>&lt;=10</w:t>
                       </w:r>
                     </w:p>
                   </w:txbxContent>
@@ -7445,7 +8101,7 @@
           </mc:Choice>
           <mc:Fallback>
             <w:pict>
-              <v:rect w14:anchorId="6015CE11" id="Rectangle 104" o:spid="_x0000_s1061" style="position:absolute;margin-left:148.2pt;margin-top:234.95pt;width:159pt;height:46.2pt;z-index:251820032;visibility:visible;mso-wrap-style:square;mso-height-percent:0;mso-wrap-distance-left:9pt;mso-wrap-distance-top:0;mso-wrap-distance-right:9pt;mso-wrap-distance-bottom:0;mso-position-horizontal:absolute;mso-position-horizontal-relative:margin;mso-position-vertical:absolute;mso-position-vertical-relative:text;mso-height-percent:0;mso-height-relative:margin;v-text-anchor:middle" o:gfxdata="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" fillcolor="#4472c4 [3204]" strokecolor="#1f3763 [1604]" strokeweight="1pt">
+              <v:rect w14:anchorId="6015CE11" id="Rectangle 104" o:spid="_x0000_s1062" style="position:absolute;margin-left:148.2pt;margin-top:234.95pt;width:159pt;height:46.2pt;z-index:251820032;visibility:visible;mso-wrap-style:square;mso-height-percent:0;mso-wrap-distance-left:9pt;mso-wrap-distance-top:0;mso-wrap-distance-right:9pt;mso-wrap-distance-bottom:0;mso-position-horizontal:absolute;mso-position-horizontal-relative:margin;mso-position-vertical:absolute;mso-position-vertical-relative:text;mso-height-percent:0;mso-height-relative:margin;v-text-anchor:middle" o:gfxdata="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" fillcolor="#4472c4 [3204]" strokecolor="#1f3763 [1604]" strokeweight="1pt">
                 <v:textbox>
                   <w:txbxContent>
                     <w:p>
@@ -7659,7 +8315,7 @@
           </mc:Choice>
           <mc:Fallback>
             <w:pict>
-              <v:rect w14:anchorId="243153DE" id="Rectangle 103" o:spid="_x0000_s1062" style="position:absolute;margin-left:147pt;margin-top:149.15pt;width:159pt;height:31.2pt;z-index:251817984;visibility:visible;mso-wrap-style:square;mso-height-percent:0;mso-wrap-distance-left:9pt;mso-wrap-distance-top:0;mso-wrap-distance-right:9pt;mso-wrap-distance-bottom:0;mso-position-horizontal:absolute;mso-position-horizontal-relative:margin;mso-position-vertical:absolute;mso-position-vertical-relative:text;mso-height-percent:0;mso-height-relative:margin;v-text-anchor:middle" o:gfxdata="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" fillcolor="#4472c4 [3204]" strokecolor="#1f3763 [1604]" strokeweight="1pt">
+              <v:rect w14:anchorId="243153DE" id="Rectangle 103" o:spid="_x0000_s1063" style="position:absolute;margin-left:147pt;margin-top:149.15pt;width:159pt;height:31.2pt;z-index:251817984;visibility:visible;mso-wrap-style:square;mso-height-percent:0;mso-wrap-distance-left:9pt;mso-wrap-distance-top:0;mso-wrap-distance-right:9pt;mso-wrap-distance-bottom:0;mso-position-horizontal:absolute;mso-position-horizontal-relative:margin;mso-position-vertical:absolute;mso-position-vertical-relative:text;mso-height-percent:0;mso-height-relative:margin;v-text-anchor:middle" o:gfxdata="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" fillcolor="#4472c4 [3204]" strokecolor="#1f3763 [1604]" strokeweight="1pt">
                 <v:textbox>
                   <w:txbxContent>
                     <w:p>
@@ -7699,7 +8355,7 @@
         <mc:AlternateContent>
           <mc:Choice Requires="wps">
             <w:drawing>
-              <wp:anchor distT="0" distB="0" distL="114300" distR="114300" simplePos="0" relativeHeight="251815936" behindDoc="0" locked="0" layoutInCell="1" allowOverlap="1" wp14:anchorId="07E5562A" wp14:editId="7DC24BCC">
+              <wp:anchor distT="0" distB="0" distL="114300" distR="114300" simplePos="0" relativeHeight="251815936" behindDoc="0" locked="0" layoutInCell="1" allowOverlap="1" wp14:anchorId="07E5562A" wp14:editId="05EA5A3E">
                 <wp:simplePos x="0" y="0"/>
                 <wp:positionH relativeFrom="margin">
                   <wp:posOffset>2880360</wp:posOffset>
@@ -7751,7 +8407,7 @@
           </mc:Choice>
           <mc:Fallback>
             <w:pict>
-              <v:shape w14:anchorId="65CBD834" id="Straight Arrow Connector 102" o:spid="_x0000_s1026" type="#_x0000_t32" style="position:absolute;margin-left:226.8pt;margin-top:95.75pt;width:0;height:52.2pt;z-index:251815936;visibility:visible;mso-wrap-style:square;mso-wrap-distance-left:9pt;mso-wrap-distance-top:0;mso-wrap-distance-right:9pt;mso-wrap-distance-bottom:0;mso-position-horizontal:absolute;mso-position-horizontal-relative:margin;mso-position-vertical:absolute;mso-position-vertical-relative:text" o:gfxdata="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" strokecolor="#4472c4 [3204]" strokeweight=".5pt">
+              <v:shape w14:anchorId="7508CFB2" id="Straight Arrow Connector 102" o:spid="_x0000_s1026" type="#_x0000_t32" style="position:absolute;margin-left:226.8pt;margin-top:95.75pt;width:0;height:52.2pt;z-index:251815936;visibility:visible;mso-wrap-style:square;mso-wrap-distance-left:9pt;mso-wrap-distance-top:0;mso-wrap-distance-right:9pt;mso-wrap-distance-bottom:0;mso-position-horizontal:absolute;mso-position-horizontal-relative:margin;mso-position-vertical:absolute;mso-position-vertical-relative:text" o:gfxdata="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" strokecolor="#4472c4 [3204]" strokeweight=".5pt">
                 <v:stroke endarrow="block" joinstyle="miter"/>
                 <w10:wrap anchorx="margin"/>
               </v:shape>
@@ -7760,236 +8416,382 @@
         </mc:AlternateContent>
       </w:r>
       <w:r>
-        <w:rPr>
-          <w:noProof/>
-        </w:rPr>
-        <mc:AlternateContent>
-          <mc:Choice Requires="wps">
-            <w:drawing>
-              <wp:anchor distT="0" distB="0" distL="114300" distR="114300" simplePos="0" relativeHeight="251791360" behindDoc="0" locked="0" layoutInCell="1" allowOverlap="1" wp14:anchorId="538C7B48" wp14:editId="43FE9CA6">
-                <wp:simplePos x="0" y="0"/>
-                <wp:positionH relativeFrom="column">
-                  <wp:posOffset>1786890</wp:posOffset>
-                </wp:positionH>
-                <wp:positionV relativeFrom="paragraph">
-                  <wp:posOffset>941705</wp:posOffset>
-                </wp:positionV>
-                <wp:extent cx="2171700" cy="358140"/>
-                <wp:effectExtent l="19050" t="0" r="38100" b="22860"/>
-                <wp:wrapNone/>
-                <wp:docPr id="88" name="Flowchart: Data 88"/>
-                <wp:cNvGraphicFramePr/>
-                <a:graphic xmlns:a="http://schemas.openxmlformats.org/drawingml/2006/main">
-                  <a:graphicData uri="http://schemas.microsoft.com/office/word/2010/wordprocessingShape">
-                    <wps:wsp>
-                      <wps:cNvSpPr/>
-                      <wps:spPr>
-                        <a:xfrm>
-                          <a:off x="0" y="0"/>
-                          <a:ext cx="2171700" cy="358140"/>
-                        </a:xfrm>
-                        <a:prstGeom prst="flowChartInputOutput">
-                          <a:avLst/>
-                        </a:prstGeom>
-                      </wps:spPr>
-                      <wps:style>
-                        <a:lnRef idx="2">
-                          <a:schemeClr val="accent1">
-                            <a:shade val="50000"/>
-                          </a:schemeClr>
-                        </a:lnRef>
-                        <a:fillRef idx="1">
-                          <a:schemeClr val="accent1"/>
-                        </a:fillRef>
-                        <a:effectRef idx="0">
-                          <a:schemeClr val="accent1"/>
-                        </a:effectRef>
-                        <a:fontRef idx="minor">
-                          <a:schemeClr val="lt1"/>
-                        </a:fontRef>
-                      </wps:style>
-                      <wps:txbx>
-                        <w:txbxContent>
-                          <w:p>
-                            <w:pPr>
-                              <w:jc w:val="center"/>
-                              <w:rPr>
-                                <w:lang w:val="en-US"/>
-                              </w:rPr>
-                            </w:pPr>
-                            <w:r>
-                              <w:rPr>
-                                <w:lang w:val="en-US"/>
-                              </w:rPr>
-                              <w:t>In</w:t>
-                            </w:r>
-                            <w:r>
-                              <w:rPr>
-                                <w:lang w:val="en-US"/>
-                              </w:rPr>
-                              <w:t xml:space="preserve">itialize </w:t>
-                            </w:r>
-                            <w:proofErr w:type="spellStart"/>
-                            <w:r>
-                              <w:rPr>
-                                <w:lang w:val="en-US"/>
-                              </w:rPr>
-                              <w:t>i</w:t>
-                            </w:r>
-                            <w:proofErr w:type="spellEnd"/>
-                            <w:r>
-                              <w:rPr>
-                                <w:lang w:val="en-US"/>
-                              </w:rPr>
-                              <w:t>=1</w:t>
-                            </w:r>
-                          </w:p>
-                        </w:txbxContent>
-                      </wps:txbx>
-                      <wps:bodyPr rot="0" spcFirstLastPara="0" vertOverflow="overflow" horzOverflow="overflow" vert="horz" wrap="square" lIns="91440" tIns="45720" rIns="91440" bIns="45720" numCol="1" spcCol="0" rtlCol="0" fromWordArt="0" anchor="ctr" anchorCtr="0" forceAA="0" compatLnSpc="1">
-                        <a:prstTxWarp prst="textNoShape">
-                          <a:avLst/>
-                        </a:prstTxWarp>
-                        <a:noAutofit/>
-                      </wps:bodyPr>
-                    </wps:wsp>
-                  </a:graphicData>
-                </a:graphic>
-                <wp14:sizeRelV relativeFrom="margin">
-                  <wp14:pctHeight>0</wp14:pctHeight>
-                </wp14:sizeRelV>
-              </wp:anchor>
-            </w:drawing>
-          </mc:Choice>
-          <mc:Fallback>
-            <w:pict>
-              <v:shape w14:anchorId="538C7B48" id="Flowchart: Data 88" o:spid="_x0000_s1063" type="#_x0000_t111" style="position:absolute;margin-left:140.7pt;margin-top:74.15pt;width:171pt;height:28.2pt;z-index:251791360;visibility:visible;mso-wrap-style:square;mso-height-percent:0;mso-wrap-distance-left:9pt;mso-wrap-distance-top:0;mso-wrap-distance-right:9pt;mso-wrap-distance-bottom:0;mso-position-horizontal:absolute;mso-position-horizontal-relative:text;mso-position-vertical:absolute;mso-position-vertical-relative:text;mso-height-percent:0;mso-height-relative:margin;v-text-anchor:middle" o:gfxdata="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" fillcolor="#4472c4 [3204]" strokecolor="#1f3763 [1604]" strokeweight="1pt">
-                <v:textbox>
-                  <w:txbxContent>
-                    <w:p>
-                      <w:pPr>
-                        <w:jc w:val="center"/>
-                        <w:rPr>
-                          <w:lang w:val="en-US"/>
-                        </w:rPr>
-                      </w:pPr>
-                      <w:r>
-                        <w:rPr>
-                          <w:lang w:val="en-US"/>
-                        </w:rPr>
-                        <w:t>In</w:t>
-                      </w:r>
-                      <w:r>
-                        <w:rPr>
-                          <w:lang w:val="en-US"/>
-                        </w:rPr>
-                        <w:t xml:space="preserve">itialize </w:t>
-                      </w:r>
-                      <w:proofErr w:type="spellStart"/>
-                      <w:r>
-                        <w:rPr>
-                          <w:lang w:val="en-US"/>
-                        </w:rPr>
-                        <w:t>i</w:t>
-                      </w:r>
-                      <w:proofErr w:type="spellEnd"/>
-                      <w:r>
-                        <w:rPr>
-                          <w:lang w:val="en-US"/>
-                        </w:rPr>
-                        <w:t>=1</w:t>
-                      </w:r>
-                    </w:p>
-                  </w:txbxContent>
-                </v:textbox>
-              </v:shape>
-            </w:pict>
-          </mc:Fallback>
-        </mc:AlternateContent>
-      </w:r>
-      <w:r>
-        <w:rPr>
-          <w:noProof/>
-        </w:rPr>
-        <mc:AlternateContent>
-          <mc:Choice Requires="wps">
-            <w:drawing>
-              <wp:anchor distT="0" distB="0" distL="114300" distR="114300" simplePos="0" relativeHeight="251755520" behindDoc="0" locked="0" layoutInCell="1" allowOverlap="1" wp14:anchorId="3100B7EE" wp14:editId="065A8156">
-                <wp:simplePos x="0" y="0"/>
-                <wp:positionH relativeFrom="margin">
-                  <wp:posOffset>2872740</wp:posOffset>
-                </wp:positionH>
-                <wp:positionV relativeFrom="paragraph">
-                  <wp:posOffset>278765</wp:posOffset>
-                </wp:positionV>
-                <wp:extent cx="0" cy="662940"/>
-                <wp:effectExtent l="76200" t="0" r="95250" b="60960"/>
-                <wp:wrapNone/>
-                <wp:docPr id="70" name="Straight Arrow Connector 70"/>
-                <wp:cNvGraphicFramePr/>
-                <a:graphic xmlns:a="http://schemas.openxmlformats.org/drawingml/2006/main">
-                  <a:graphicData uri="http://schemas.microsoft.com/office/word/2010/wordprocessingShape">
-                    <wps:wsp>
-                      <wps:cNvCnPr/>
-                      <wps:spPr>
-                        <a:xfrm>
-                          <a:off x="0" y="0"/>
-                          <a:ext cx="0" cy="662940"/>
-                        </a:xfrm>
-                        <a:prstGeom prst="straightConnector1">
-                          <a:avLst/>
-                        </a:prstGeom>
-                        <a:ln>
-                          <a:tailEnd type="triangle"/>
-                        </a:ln>
-                      </wps:spPr>
-                      <wps:style>
-                        <a:lnRef idx="1">
-                          <a:schemeClr val="accent1"/>
-                        </a:lnRef>
-                        <a:fillRef idx="0">
-                          <a:schemeClr val="accent1"/>
-                        </a:fillRef>
-                        <a:effectRef idx="0">
-                          <a:schemeClr val="accent1"/>
-                        </a:effectRef>
-                        <a:fontRef idx="minor">
-                          <a:schemeClr val="tx1"/>
-                        </a:fontRef>
-                      </wps:style>
-                      <wps:bodyPr/>
-                    </wps:wsp>
-                  </a:graphicData>
-                </a:graphic>
-              </wp:anchor>
-            </w:drawing>
-          </mc:Choice>
-          <mc:Fallback>
-            <w:pict>
-              <v:shape w14:anchorId="5F2E6B52" id="Straight Arrow Connector 70" o:spid="_x0000_s1026" type="#_x0000_t32" style="position:absolute;margin-left:226.2pt;margin-top:21.95pt;width:0;height:52.2pt;z-index:251755520;visibility:visible;mso-wrap-style:square;mso-wrap-distance-left:9pt;mso-wrap-distance-top:0;mso-wrap-distance-right:9pt;mso-wrap-distance-bottom:0;mso-position-horizontal:absolute;mso-position-horizontal-relative:margin;mso-position-vertical:absolute;mso-position-vertical-relative:text" o:gfxdata="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" strokecolor="#4472c4 [3204]" strokeweight=".5pt">
-                <v:stroke endarrow="block" joinstyle="miter"/>
-                <w10:wrap anchorx="margin"/>
-              </v:shape>
-            </w:pict>
-          </mc:Fallback>
-        </mc:AlternateContent>
-      </w:r>
-      <w:r>
         <w:br w:type="page"/>
       </w:r>
     </w:p>
     <w:p>
       <w:r>
         <w:lastRenderedPageBreak/>
-        <w:t>Flowchart-</w:t>
-      </w:r>
-      <w:proofErr w:type="gramStart"/>
-      <w:r>
-        <w:t>6 :</w:t>
-      </w:r>
-      <w:proofErr w:type="gramEnd"/>
-      <w:r>
-        <w:t xml:space="preserve"> Display multiplication table of n using for loop (entry controlled loop).</w:t>
+        <w:t>Algorithm-5</w:t>
+      </w:r>
+      <w:r>
+        <w:t>: Display sum of numbers 1 to 10 using do-while loop (exit controlled loop).</w:t>
+      </w:r>
+    </w:p>
+    <w:p>
+      <w:pPr>
+        <w:pStyle w:val="ListParagraph"/>
+        <w:numPr>
+          <w:ilvl w:val="0"/>
+          <w:numId w:val="6"/>
+        </w:numPr>
+      </w:pPr>
+      <w:r>
+        <w:t>Start</w:t>
+      </w:r>
+    </w:p>
+    <w:p>
+      <w:pPr>
+        <w:pStyle w:val="ListParagraph"/>
+        <w:numPr>
+          <w:ilvl w:val="0"/>
+          <w:numId w:val="6"/>
+        </w:numPr>
+      </w:pPr>
+      <w:r>
+        <w:t>Declare the variables</w:t>
+      </w:r>
+      <w:r>
+        <w:t xml:space="preserve"> </w:t>
+      </w:r>
+      <w:proofErr w:type="spellStart"/>
+      <w:r>
+        <w:t>i</w:t>
+      </w:r>
+      <w:proofErr w:type="spellEnd"/>
+      <w:r>
+        <w:t xml:space="preserve"> and sum as int.</w:t>
+      </w:r>
+    </w:p>
+    <w:p>
+      <w:pPr>
+        <w:pStyle w:val="ListParagraph"/>
+        <w:numPr>
+          <w:ilvl w:val="0"/>
+          <w:numId w:val="6"/>
+        </w:numPr>
+      </w:pPr>
+      <w:r>
+        <w:t xml:space="preserve">Initialize variable </w:t>
+      </w:r>
+      <w:proofErr w:type="spellStart"/>
+      <w:r>
+        <w:t>i</w:t>
+      </w:r>
+      <w:proofErr w:type="spellEnd"/>
+      <w:r>
+        <w:t>=1</w:t>
+      </w:r>
+      <w:r>
+        <w:t xml:space="preserve"> and sum=0</w:t>
+      </w:r>
+      <w:r>
+        <w:t>.</w:t>
+      </w:r>
+    </w:p>
+    <w:p>
+      <w:pPr>
+        <w:pStyle w:val="ListParagraph"/>
+        <w:numPr>
+          <w:ilvl w:val="0"/>
+          <w:numId w:val="6"/>
+        </w:numPr>
+      </w:pPr>
+      <w:r>
+        <w:t>Perform sum=</w:t>
+      </w:r>
+      <w:proofErr w:type="spellStart"/>
+      <w:r>
+        <w:t>sum+i</w:t>
+      </w:r>
+      <w:proofErr w:type="spellEnd"/>
+    </w:p>
+    <w:p>
+      <w:pPr>
+        <w:pStyle w:val="ListParagraph"/>
+        <w:numPr>
+          <w:ilvl w:val="0"/>
+          <w:numId w:val="6"/>
+        </w:numPr>
+      </w:pPr>
+      <w:r>
+        <w:t xml:space="preserve">Increment the </w:t>
+      </w:r>
+      <w:proofErr w:type="spellStart"/>
+      <w:r>
+        <w:t>i</w:t>
+      </w:r>
+      <w:proofErr w:type="spellEnd"/>
+      <w:r>
+        <w:t xml:space="preserve"> value (</w:t>
+      </w:r>
+      <w:proofErr w:type="spellStart"/>
+      <w:r>
+        <w:t>i</w:t>
+      </w:r>
+      <w:proofErr w:type="spellEnd"/>
+      <w:r>
+        <w:t>++).</w:t>
+      </w:r>
+    </w:p>
+    <w:p>
+      <w:pPr>
+        <w:pStyle w:val="ListParagraph"/>
+        <w:numPr>
+          <w:ilvl w:val="0"/>
+          <w:numId w:val="6"/>
+        </w:numPr>
+      </w:pPr>
+      <w:r>
+        <w:t xml:space="preserve">Do </w:t>
+      </w:r>
+      <w:r>
+        <w:t xml:space="preserve">while </w:t>
+      </w:r>
+      <w:r>
+        <w:t>(</w:t>
+      </w:r>
+      <w:proofErr w:type="spellStart"/>
+      <w:r>
+        <w:t>i</w:t>
+      </w:r>
+      <w:proofErr w:type="spellEnd"/>
+      <w:r>
+        <w:t>&lt;=10)</w:t>
+      </w:r>
+      <w:r>
+        <w:t xml:space="preserve">, </w:t>
+      </w:r>
+      <w:proofErr w:type="spellStart"/>
+      <w:r>
+        <w:t>goto</w:t>
+      </w:r>
+      <w:proofErr w:type="spellEnd"/>
+      <w:r>
+        <w:t xml:space="preserve"> 4.</w:t>
+      </w:r>
+    </w:p>
+    <w:p>
+      <w:pPr>
+        <w:pStyle w:val="ListParagraph"/>
+        <w:numPr>
+          <w:ilvl w:val="0"/>
+          <w:numId w:val="6"/>
+        </w:numPr>
+      </w:pPr>
+      <w:r>
+        <w:t>Print sum.</w:t>
+      </w:r>
+    </w:p>
+    <w:p>
+      <w:pPr>
+        <w:pStyle w:val="ListParagraph"/>
+        <w:numPr>
+          <w:ilvl w:val="0"/>
+          <w:numId w:val="6"/>
+        </w:numPr>
+      </w:pPr>
+      <w:r>
+        <w:t>End loop.</w:t>
+      </w:r>
+    </w:p>
+    <w:p>
+      <w:pPr>
+        <w:pStyle w:val="ListParagraph"/>
+      </w:pPr>
+    </w:p>
+    <w:p>
+      <w:pPr>
+        <w:pStyle w:val="ListParagraph"/>
+      </w:pPr>
+    </w:p>
+    <w:p>
+      <w:pPr>
+        <w:pStyle w:val="ListParagraph"/>
+      </w:pPr>
+    </w:p>
+    <w:p>
+      <w:pPr>
+        <w:pStyle w:val="ListParagraph"/>
+      </w:pPr>
+    </w:p>
+    <w:p/>
+    <w:p/>
+    <w:p>
+      <w:r>
+        <w:t>Algorithm-</w:t>
+      </w:r>
+      <w:r>
+        <w:t xml:space="preserve">6: </w:t>
+      </w:r>
+      <w:r>
+        <w:t>Display multiplication table of n using for loop (entry controlled loop).</w:t>
+      </w:r>
+    </w:p>
+    <w:p>
+      <w:pPr>
+        <w:pStyle w:val="ListParagraph"/>
+        <w:numPr>
+          <w:ilvl w:val="0"/>
+          <w:numId w:val="7"/>
+        </w:numPr>
+      </w:pPr>
+      <w:r>
+        <w:t>Start</w:t>
+      </w:r>
+    </w:p>
+    <w:p>
+      <w:pPr>
+        <w:pStyle w:val="ListParagraph"/>
+        <w:numPr>
+          <w:ilvl w:val="0"/>
+          <w:numId w:val="7"/>
+        </w:numPr>
+      </w:pPr>
+      <w:r>
+        <w:t xml:space="preserve">Declare variables </w:t>
+      </w:r>
+      <w:proofErr w:type="spellStart"/>
+      <w:r>
+        <w:t>i</w:t>
+      </w:r>
+      <w:proofErr w:type="spellEnd"/>
+      <w:r>
+        <w:t xml:space="preserve"> and n.</w:t>
+      </w:r>
+    </w:p>
+    <w:p>
+      <w:pPr>
+        <w:pStyle w:val="ListParagraph"/>
+        <w:numPr>
+          <w:ilvl w:val="0"/>
+          <w:numId w:val="7"/>
+        </w:numPr>
+      </w:pPr>
+      <w:r>
+        <w:t xml:space="preserve">Initialize </w:t>
+      </w:r>
+      <w:proofErr w:type="spellStart"/>
+      <w:r>
+        <w:t>i</w:t>
+      </w:r>
+      <w:proofErr w:type="spellEnd"/>
+      <w:r>
+        <w:t>=1.</w:t>
+      </w:r>
+    </w:p>
+    <w:p>
+      <w:pPr>
+        <w:pStyle w:val="ListParagraph"/>
+        <w:numPr>
+          <w:ilvl w:val="0"/>
+          <w:numId w:val="7"/>
+        </w:numPr>
+      </w:pPr>
+      <w:r>
+        <w:t>Print (n)*</w:t>
+      </w:r>
+      <w:r>
+        <w:t>(</w:t>
+      </w:r>
+      <w:proofErr w:type="spellStart"/>
+      <w:r>
+        <w:t>i</w:t>
+      </w:r>
+      <w:proofErr w:type="spellEnd"/>
+      <w:r>
+        <w:t>)=(n*</w:t>
+      </w:r>
+      <w:proofErr w:type="spellStart"/>
+      <w:r>
+        <w:t>i</w:t>
+      </w:r>
+      <w:proofErr w:type="spellEnd"/>
+      <w:r>
+        <w:t>)</w:t>
+      </w:r>
+    </w:p>
+    <w:p>
+      <w:pPr>
+        <w:pStyle w:val="ListParagraph"/>
+        <w:numPr>
+          <w:ilvl w:val="0"/>
+          <w:numId w:val="7"/>
+        </w:numPr>
+      </w:pPr>
+      <w:r>
+        <w:t xml:space="preserve">Increment value of </w:t>
+      </w:r>
+      <w:proofErr w:type="spellStart"/>
+      <w:r>
+        <w:t>i</w:t>
+      </w:r>
+      <w:proofErr w:type="spellEnd"/>
+      <w:r>
+        <w:t xml:space="preserve"> (</w:t>
+      </w:r>
+      <w:proofErr w:type="spellStart"/>
+      <w:r>
+        <w:t>i</w:t>
+      </w:r>
+      <w:proofErr w:type="spellEnd"/>
+      <w:r>
+        <w:t>++).</w:t>
+      </w:r>
+    </w:p>
+    <w:p>
+      <w:pPr>
+        <w:pStyle w:val="ListParagraph"/>
+        <w:numPr>
+          <w:ilvl w:val="0"/>
+          <w:numId w:val="7"/>
+        </w:numPr>
+      </w:pPr>
+      <w:r>
+        <w:t>For (</w:t>
+      </w:r>
+      <w:proofErr w:type="spellStart"/>
+      <w:r>
+        <w:t>i</w:t>
+      </w:r>
+      <w:proofErr w:type="spellEnd"/>
+      <w:r>
+        <w:t>&lt;=10)</w:t>
+      </w:r>
+      <w:r>
+        <w:t xml:space="preserve">, </w:t>
+      </w:r>
+      <w:proofErr w:type="spellStart"/>
+      <w:r>
+        <w:t>goto</w:t>
+      </w:r>
+      <w:proofErr w:type="spellEnd"/>
+      <w:r>
+        <w:t xml:space="preserve"> 4.</w:t>
+      </w:r>
+    </w:p>
+    <w:p>
+      <w:pPr>
+        <w:pStyle w:val="ListParagraph"/>
+        <w:numPr>
+          <w:ilvl w:val="0"/>
+          <w:numId w:val="7"/>
+        </w:numPr>
+      </w:pPr>
+      <w:r>
+        <w:t>Stop loop.</w:t>
+      </w:r>
+    </w:p>
+    <w:p/>
+    <w:p>
+      <w:r>
+        <w:br w:type="page"/>
+      </w:r>
+    </w:p>
+    <w:p>
+      <w:r>
+        <w:lastRenderedPageBreak/>
+        <w:t>Flowchart-6: Display multiplication table of n using for loop (entry controlled loop).</w:t>
       </w:r>
     </w:p>
     <w:p>
@@ -9891,6 +10693,655 @@
     </w:p>
   </w:footnote>
 </w:footnotes>
+</file>
+
+<file path=word/numbering.xml><?xml version="1.0" encoding="utf-8"?>
+<w:numbering xmlns:wpc="http://schemas.microsoft.com/office/word/2010/wordprocessingCanvas" xmlns:cx="http://schemas.microsoft.com/office/drawing/2014/chartex" xmlns:cx1="http://schemas.microsoft.com/office/drawing/2015/9/8/chartex" xmlns:cx2="http://schemas.microsoft.com/office/drawing/2015/10/21/chartex" xmlns:cx3="http://schemas.microsoft.com/office/drawing/2016/5/9/chartex" xmlns:cx4="http://schemas.microsoft.com/office/drawing/2016/5/10/chartex" xmlns:cx5="http://schemas.microsoft.com/office/drawing/2016/5/11/chartex" xmlns:cx6="http://schemas.microsoft.com/office/drawing/2016/5/12/chartex" xmlns:cx7="http://schemas.microsoft.com/office/drawing/2016/5/13/chartex" xmlns:cx8="http://schemas.microsoft.com/office/drawing/2016/5/14/chartex" xmlns:mc="http://schemas.openxmlformats.org/markup-compatibility/2006" xmlns:aink="http://schemas.microsoft.com/office/drawing/2016/ink" xmlns:am3d="http://schemas.microsoft.com/office/drawing/2017/model3d" xmlns:o="urn:schemas-microsoft-com:office:office" xmlns:r="http://schemas.openxmlformats.org/officeDocument/2006/relationships" xmlns:m="http://schemas.openxmlformats.org/officeDocument/2006/math" xmlns:v="urn:schemas-microsoft-com:vml" xmlns:wp14="http://schemas.microsoft.com/office/word/2010/wordprocessingDrawing" xmlns:wp="http://schemas.openxmlformats.org/drawingml/2006/wordprocessingDrawing" xmlns:w10="urn:schemas-microsoft-com:office:word" xmlns:w="http://schemas.openxmlformats.org/wordprocessingml/2006/main" xmlns:w14="http://schemas.microsoft.com/office/word/2010/wordml" xmlns:w15="http://schemas.microsoft.com/office/word/2012/wordml" xmlns:w16cex="http://schemas.microsoft.com/office/word/2018/wordml/cex" xmlns:w16cid="http://schemas.microsoft.com/office/word/2016/wordml/cid" xmlns:w16="http://schemas.microsoft.com/office/word/2018/wordml" xmlns:w16sdtdh="http://schemas.microsoft.com/office/word/2020/wordml/sdtdatahash" xmlns:w16se="http://schemas.microsoft.com/office/word/2015/wordml/symex" xmlns:wpg="http://schemas.microsoft.com/office/word/2010/wordprocessingGroup" xmlns:wpi="http://schemas.microsoft.com/office/word/2010/wordprocessingInk" xmlns:wne="http://schemas.microsoft.com/office/word/2006/wordml" xmlns:wps="http://schemas.microsoft.com/office/word/2010/wordprocessingShape" mc:Ignorable="w14 w15 w16se w16cid w16 w16cex w16sdtdh wp14">
+  <w:abstractNum w:abstractNumId="0" w15:restartNumberingAfterBreak="0">
+    <w:nsid w:val="068F4562"/>
+    <w:multiLevelType w:val="hybridMultilevel"/>
+    <w:tmpl w:val="739CAD36"/>
+    <w:lvl w:ilvl="0" w:tplc="4009000F">
+      <w:start w:val="1"/>
+      <w:numFmt w:val="decimal"/>
+      <w:lvlText w:val="%1."/>
+      <w:lvlJc w:val="left"/>
+      <w:pPr>
+        <w:ind w:left="720" w:hanging="360"/>
+      </w:pPr>
+      <w:rPr>
+        <w:rFonts w:hint="default"/>
+      </w:rPr>
+    </w:lvl>
+    <w:lvl w:ilvl="1" w:tplc="40090019" w:tentative="1">
+      <w:start w:val="1"/>
+      <w:numFmt w:val="lowerLetter"/>
+      <w:lvlText w:val="%2."/>
+      <w:lvlJc w:val="left"/>
+      <w:pPr>
+        <w:ind w:left="1440" w:hanging="360"/>
+      </w:pPr>
+    </w:lvl>
+    <w:lvl w:ilvl="2" w:tplc="4009001B" w:tentative="1">
+      <w:start w:val="1"/>
+      <w:numFmt w:val="lowerRoman"/>
+      <w:lvlText w:val="%3."/>
+      <w:lvlJc w:val="right"/>
+      <w:pPr>
+        <w:ind w:left="2160" w:hanging="180"/>
+      </w:pPr>
+    </w:lvl>
+    <w:lvl w:ilvl="3" w:tplc="4009000F" w:tentative="1">
+      <w:start w:val="1"/>
+      <w:numFmt w:val="decimal"/>
+      <w:lvlText w:val="%4."/>
+      <w:lvlJc w:val="left"/>
+      <w:pPr>
+        <w:ind w:left="2880" w:hanging="360"/>
+      </w:pPr>
+    </w:lvl>
+    <w:lvl w:ilvl="4" w:tplc="40090019" w:tentative="1">
+      <w:start w:val="1"/>
+      <w:numFmt w:val="lowerLetter"/>
+      <w:lvlText w:val="%5."/>
+      <w:lvlJc w:val="left"/>
+      <w:pPr>
+        <w:ind w:left="3600" w:hanging="360"/>
+      </w:pPr>
+    </w:lvl>
+    <w:lvl w:ilvl="5" w:tplc="4009001B" w:tentative="1">
+      <w:start w:val="1"/>
+      <w:numFmt w:val="lowerRoman"/>
+      <w:lvlText w:val="%6."/>
+      <w:lvlJc w:val="right"/>
+      <w:pPr>
+        <w:ind w:left="4320" w:hanging="180"/>
+      </w:pPr>
+    </w:lvl>
+    <w:lvl w:ilvl="6" w:tplc="4009000F" w:tentative="1">
+      <w:start w:val="1"/>
+      <w:numFmt w:val="decimal"/>
+      <w:lvlText w:val="%7."/>
+      <w:lvlJc w:val="left"/>
+      <w:pPr>
+        <w:ind w:left="5040" w:hanging="360"/>
+      </w:pPr>
+    </w:lvl>
+    <w:lvl w:ilvl="7" w:tplc="40090019" w:tentative="1">
+      <w:start w:val="1"/>
+      <w:numFmt w:val="lowerLetter"/>
+      <w:lvlText w:val="%8."/>
+      <w:lvlJc w:val="left"/>
+      <w:pPr>
+        <w:ind w:left="5760" w:hanging="360"/>
+      </w:pPr>
+    </w:lvl>
+    <w:lvl w:ilvl="8" w:tplc="4009001B" w:tentative="1">
+      <w:start w:val="1"/>
+      <w:numFmt w:val="lowerRoman"/>
+      <w:lvlText w:val="%9."/>
+      <w:lvlJc w:val="right"/>
+      <w:pPr>
+        <w:ind w:left="6480" w:hanging="180"/>
+      </w:pPr>
+    </w:lvl>
+  </w:abstractNum>
+  <w:abstractNum w:abstractNumId="1" w15:restartNumberingAfterBreak="0">
+    <w:nsid w:val="1D340174"/>
+    <w:multiLevelType w:val="hybridMultilevel"/>
+    <w:tmpl w:val="F4F28E5A"/>
+    <w:lvl w:ilvl="0" w:tplc="4009000F">
+      <w:start w:val="1"/>
+      <w:numFmt w:val="decimal"/>
+      <w:lvlText w:val="%1."/>
+      <w:lvlJc w:val="left"/>
+      <w:pPr>
+        <w:ind w:left="720" w:hanging="360"/>
+      </w:pPr>
+      <w:rPr>
+        <w:rFonts w:hint="default"/>
+      </w:rPr>
+    </w:lvl>
+    <w:lvl w:ilvl="1" w:tplc="40090019" w:tentative="1">
+      <w:start w:val="1"/>
+      <w:numFmt w:val="lowerLetter"/>
+      <w:lvlText w:val="%2."/>
+      <w:lvlJc w:val="left"/>
+      <w:pPr>
+        <w:ind w:left="1440" w:hanging="360"/>
+      </w:pPr>
+    </w:lvl>
+    <w:lvl w:ilvl="2" w:tplc="4009001B" w:tentative="1">
+      <w:start w:val="1"/>
+      <w:numFmt w:val="lowerRoman"/>
+      <w:lvlText w:val="%3."/>
+      <w:lvlJc w:val="right"/>
+      <w:pPr>
+        <w:ind w:left="2160" w:hanging="180"/>
+      </w:pPr>
+    </w:lvl>
+    <w:lvl w:ilvl="3" w:tplc="4009000F" w:tentative="1">
+      <w:start w:val="1"/>
+      <w:numFmt w:val="decimal"/>
+      <w:lvlText w:val="%4."/>
+      <w:lvlJc w:val="left"/>
+      <w:pPr>
+        <w:ind w:left="2880" w:hanging="360"/>
+      </w:pPr>
+    </w:lvl>
+    <w:lvl w:ilvl="4" w:tplc="40090019" w:tentative="1">
+      <w:start w:val="1"/>
+      <w:numFmt w:val="lowerLetter"/>
+      <w:lvlText w:val="%5."/>
+      <w:lvlJc w:val="left"/>
+      <w:pPr>
+        <w:ind w:left="3600" w:hanging="360"/>
+      </w:pPr>
+    </w:lvl>
+    <w:lvl w:ilvl="5" w:tplc="4009001B" w:tentative="1">
+      <w:start w:val="1"/>
+      <w:numFmt w:val="lowerRoman"/>
+      <w:lvlText w:val="%6."/>
+      <w:lvlJc w:val="right"/>
+      <w:pPr>
+        <w:ind w:left="4320" w:hanging="180"/>
+      </w:pPr>
+    </w:lvl>
+    <w:lvl w:ilvl="6" w:tplc="4009000F" w:tentative="1">
+      <w:start w:val="1"/>
+      <w:numFmt w:val="decimal"/>
+      <w:lvlText w:val="%7."/>
+      <w:lvlJc w:val="left"/>
+      <w:pPr>
+        <w:ind w:left="5040" w:hanging="360"/>
+      </w:pPr>
+    </w:lvl>
+    <w:lvl w:ilvl="7" w:tplc="40090019" w:tentative="1">
+      <w:start w:val="1"/>
+      <w:numFmt w:val="lowerLetter"/>
+      <w:lvlText w:val="%8."/>
+      <w:lvlJc w:val="left"/>
+      <w:pPr>
+        <w:ind w:left="5760" w:hanging="360"/>
+      </w:pPr>
+    </w:lvl>
+    <w:lvl w:ilvl="8" w:tplc="4009001B" w:tentative="1">
+      <w:start w:val="1"/>
+      <w:numFmt w:val="lowerRoman"/>
+      <w:lvlText w:val="%9."/>
+      <w:lvlJc w:val="right"/>
+      <w:pPr>
+        <w:ind w:left="6480" w:hanging="180"/>
+      </w:pPr>
+    </w:lvl>
+  </w:abstractNum>
+  <w:abstractNum w:abstractNumId="2" w15:restartNumberingAfterBreak="0">
+    <w:nsid w:val="32C029AD"/>
+    <w:multiLevelType w:val="hybridMultilevel"/>
+    <w:tmpl w:val="4828BBEE"/>
+    <w:lvl w:ilvl="0" w:tplc="FFFFFFFF">
+      <w:start w:val="1"/>
+      <w:numFmt w:val="decimal"/>
+      <w:lvlText w:val="%1."/>
+      <w:lvlJc w:val="left"/>
+      <w:pPr>
+        <w:ind w:left="720" w:hanging="360"/>
+      </w:pPr>
+      <w:rPr>
+        <w:rFonts w:hint="default"/>
+      </w:rPr>
+    </w:lvl>
+    <w:lvl w:ilvl="1" w:tplc="FFFFFFFF" w:tentative="1">
+      <w:start w:val="1"/>
+      <w:numFmt w:val="lowerLetter"/>
+      <w:lvlText w:val="%2."/>
+      <w:lvlJc w:val="left"/>
+      <w:pPr>
+        <w:ind w:left="1440" w:hanging="360"/>
+      </w:pPr>
+    </w:lvl>
+    <w:lvl w:ilvl="2" w:tplc="FFFFFFFF" w:tentative="1">
+      <w:start w:val="1"/>
+      <w:numFmt w:val="lowerRoman"/>
+      <w:lvlText w:val="%3."/>
+      <w:lvlJc w:val="right"/>
+      <w:pPr>
+        <w:ind w:left="2160" w:hanging="180"/>
+      </w:pPr>
+    </w:lvl>
+    <w:lvl w:ilvl="3" w:tplc="FFFFFFFF" w:tentative="1">
+      <w:start w:val="1"/>
+      <w:numFmt w:val="decimal"/>
+      <w:lvlText w:val="%4."/>
+      <w:lvlJc w:val="left"/>
+      <w:pPr>
+        <w:ind w:left="2880" w:hanging="360"/>
+      </w:pPr>
+    </w:lvl>
+    <w:lvl w:ilvl="4" w:tplc="FFFFFFFF" w:tentative="1">
+      <w:start w:val="1"/>
+      <w:numFmt w:val="lowerLetter"/>
+      <w:lvlText w:val="%5."/>
+      <w:lvlJc w:val="left"/>
+      <w:pPr>
+        <w:ind w:left="3600" w:hanging="360"/>
+      </w:pPr>
+    </w:lvl>
+    <w:lvl w:ilvl="5" w:tplc="FFFFFFFF" w:tentative="1">
+      <w:start w:val="1"/>
+      <w:numFmt w:val="lowerRoman"/>
+      <w:lvlText w:val="%6."/>
+      <w:lvlJc w:val="right"/>
+      <w:pPr>
+        <w:ind w:left="4320" w:hanging="180"/>
+      </w:pPr>
+    </w:lvl>
+    <w:lvl w:ilvl="6" w:tplc="FFFFFFFF" w:tentative="1">
+      <w:start w:val="1"/>
+      <w:numFmt w:val="decimal"/>
+      <w:lvlText w:val="%7."/>
+      <w:lvlJc w:val="left"/>
+      <w:pPr>
+        <w:ind w:left="5040" w:hanging="360"/>
+      </w:pPr>
+    </w:lvl>
+    <w:lvl w:ilvl="7" w:tplc="FFFFFFFF" w:tentative="1">
+      <w:start w:val="1"/>
+      <w:numFmt w:val="lowerLetter"/>
+      <w:lvlText w:val="%8."/>
+      <w:lvlJc w:val="left"/>
+      <w:pPr>
+        <w:ind w:left="5760" w:hanging="360"/>
+      </w:pPr>
+    </w:lvl>
+    <w:lvl w:ilvl="8" w:tplc="FFFFFFFF" w:tentative="1">
+      <w:start w:val="1"/>
+      <w:numFmt w:val="lowerRoman"/>
+      <w:lvlText w:val="%9."/>
+      <w:lvlJc w:val="right"/>
+      <w:pPr>
+        <w:ind w:left="6480" w:hanging="180"/>
+      </w:pPr>
+    </w:lvl>
+  </w:abstractNum>
+  <w:abstractNum w:abstractNumId="3" w15:restartNumberingAfterBreak="0">
+    <w:nsid w:val="45187099"/>
+    <w:multiLevelType w:val="hybridMultilevel"/>
+    <w:tmpl w:val="4828BBEE"/>
+    <w:lvl w:ilvl="0" w:tplc="4009000F">
+      <w:start w:val="1"/>
+      <w:numFmt w:val="decimal"/>
+      <w:lvlText w:val="%1."/>
+      <w:lvlJc w:val="left"/>
+      <w:pPr>
+        <w:ind w:left="720" w:hanging="360"/>
+      </w:pPr>
+      <w:rPr>
+        <w:rFonts w:hint="default"/>
+      </w:rPr>
+    </w:lvl>
+    <w:lvl w:ilvl="1" w:tplc="40090019" w:tentative="1">
+      <w:start w:val="1"/>
+      <w:numFmt w:val="lowerLetter"/>
+      <w:lvlText w:val="%2."/>
+      <w:lvlJc w:val="left"/>
+      <w:pPr>
+        <w:ind w:left="1440" w:hanging="360"/>
+      </w:pPr>
+    </w:lvl>
+    <w:lvl w:ilvl="2" w:tplc="4009001B" w:tentative="1">
+      <w:start w:val="1"/>
+      <w:numFmt w:val="lowerRoman"/>
+      <w:lvlText w:val="%3."/>
+      <w:lvlJc w:val="right"/>
+      <w:pPr>
+        <w:ind w:left="2160" w:hanging="180"/>
+      </w:pPr>
+    </w:lvl>
+    <w:lvl w:ilvl="3" w:tplc="4009000F" w:tentative="1">
+      <w:start w:val="1"/>
+      <w:numFmt w:val="decimal"/>
+      <w:lvlText w:val="%4."/>
+      <w:lvlJc w:val="left"/>
+      <w:pPr>
+        <w:ind w:left="2880" w:hanging="360"/>
+      </w:pPr>
+    </w:lvl>
+    <w:lvl w:ilvl="4" w:tplc="40090019" w:tentative="1">
+      <w:start w:val="1"/>
+      <w:numFmt w:val="lowerLetter"/>
+      <w:lvlText w:val="%5."/>
+      <w:lvlJc w:val="left"/>
+      <w:pPr>
+        <w:ind w:left="3600" w:hanging="360"/>
+      </w:pPr>
+    </w:lvl>
+    <w:lvl w:ilvl="5" w:tplc="4009001B" w:tentative="1">
+      <w:start w:val="1"/>
+      <w:numFmt w:val="lowerRoman"/>
+      <w:lvlText w:val="%6."/>
+      <w:lvlJc w:val="right"/>
+      <w:pPr>
+        <w:ind w:left="4320" w:hanging="180"/>
+      </w:pPr>
+    </w:lvl>
+    <w:lvl w:ilvl="6" w:tplc="4009000F" w:tentative="1">
+      <w:start w:val="1"/>
+      <w:numFmt w:val="decimal"/>
+      <w:lvlText w:val="%7."/>
+      <w:lvlJc w:val="left"/>
+      <w:pPr>
+        <w:ind w:left="5040" w:hanging="360"/>
+      </w:pPr>
+    </w:lvl>
+    <w:lvl w:ilvl="7" w:tplc="40090019" w:tentative="1">
+      <w:start w:val="1"/>
+      <w:numFmt w:val="lowerLetter"/>
+      <w:lvlText w:val="%8."/>
+      <w:lvlJc w:val="left"/>
+      <w:pPr>
+        <w:ind w:left="5760" w:hanging="360"/>
+      </w:pPr>
+    </w:lvl>
+    <w:lvl w:ilvl="8" w:tplc="4009001B" w:tentative="1">
+      <w:start w:val="1"/>
+      <w:numFmt w:val="lowerRoman"/>
+      <w:lvlText w:val="%9."/>
+      <w:lvlJc w:val="right"/>
+      <w:pPr>
+        <w:ind w:left="6480" w:hanging="180"/>
+      </w:pPr>
+    </w:lvl>
+  </w:abstractNum>
+  <w:abstractNum w:abstractNumId="4" w15:restartNumberingAfterBreak="0">
+    <w:nsid w:val="4CA0642D"/>
+    <w:multiLevelType w:val="hybridMultilevel"/>
+    <w:tmpl w:val="C646265C"/>
+    <w:lvl w:ilvl="0" w:tplc="4009000F">
+      <w:start w:val="1"/>
+      <w:numFmt w:val="decimal"/>
+      <w:lvlText w:val="%1."/>
+      <w:lvlJc w:val="left"/>
+      <w:pPr>
+        <w:ind w:left="720" w:hanging="360"/>
+      </w:pPr>
+      <w:rPr>
+        <w:rFonts w:hint="default"/>
+      </w:rPr>
+    </w:lvl>
+    <w:lvl w:ilvl="1" w:tplc="40090019" w:tentative="1">
+      <w:start w:val="1"/>
+      <w:numFmt w:val="lowerLetter"/>
+      <w:lvlText w:val="%2."/>
+      <w:lvlJc w:val="left"/>
+      <w:pPr>
+        <w:ind w:left="1440" w:hanging="360"/>
+      </w:pPr>
+    </w:lvl>
+    <w:lvl w:ilvl="2" w:tplc="4009001B" w:tentative="1">
+      <w:start w:val="1"/>
+      <w:numFmt w:val="lowerRoman"/>
+      <w:lvlText w:val="%3."/>
+      <w:lvlJc w:val="right"/>
+      <w:pPr>
+        <w:ind w:left="2160" w:hanging="180"/>
+      </w:pPr>
+    </w:lvl>
+    <w:lvl w:ilvl="3" w:tplc="4009000F" w:tentative="1">
+      <w:start w:val="1"/>
+      <w:numFmt w:val="decimal"/>
+      <w:lvlText w:val="%4."/>
+      <w:lvlJc w:val="left"/>
+      <w:pPr>
+        <w:ind w:left="2880" w:hanging="360"/>
+      </w:pPr>
+    </w:lvl>
+    <w:lvl w:ilvl="4" w:tplc="40090019" w:tentative="1">
+      <w:start w:val="1"/>
+      <w:numFmt w:val="lowerLetter"/>
+      <w:lvlText w:val="%5."/>
+      <w:lvlJc w:val="left"/>
+      <w:pPr>
+        <w:ind w:left="3600" w:hanging="360"/>
+      </w:pPr>
+    </w:lvl>
+    <w:lvl w:ilvl="5" w:tplc="4009001B" w:tentative="1">
+      <w:start w:val="1"/>
+      <w:numFmt w:val="lowerRoman"/>
+      <w:lvlText w:val="%6."/>
+      <w:lvlJc w:val="right"/>
+      <w:pPr>
+        <w:ind w:left="4320" w:hanging="180"/>
+      </w:pPr>
+    </w:lvl>
+    <w:lvl w:ilvl="6" w:tplc="4009000F" w:tentative="1">
+      <w:start w:val="1"/>
+      <w:numFmt w:val="decimal"/>
+      <w:lvlText w:val="%7."/>
+      <w:lvlJc w:val="left"/>
+      <w:pPr>
+        <w:ind w:left="5040" w:hanging="360"/>
+      </w:pPr>
+    </w:lvl>
+    <w:lvl w:ilvl="7" w:tplc="40090019" w:tentative="1">
+      <w:start w:val="1"/>
+      <w:numFmt w:val="lowerLetter"/>
+      <w:lvlText w:val="%8."/>
+      <w:lvlJc w:val="left"/>
+      <w:pPr>
+        <w:ind w:left="5760" w:hanging="360"/>
+      </w:pPr>
+    </w:lvl>
+    <w:lvl w:ilvl="8" w:tplc="4009001B" w:tentative="1">
+      <w:start w:val="1"/>
+      <w:numFmt w:val="lowerRoman"/>
+      <w:lvlText w:val="%9."/>
+      <w:lvlJc w:val="right"/>
+      <w:pPr>
+        <w:ind w:left="6480" w:hanging="180"/>
+      </w:pPr>
+    </w:lvl>
+  </w:abstractNum>
+  <w:abstractNum w:abstractNumId="5" w15:restartNumberingAfterBreak="0">
+    <w:nsid w:val="54C24F14"/>
+    <w:multiLevelType w:val="hybridMultilevel"/>
+    <w:tmpl w:val="6AB29414"/>
+    <w:lvl w:ilvl="0" w:tplc="4009000F">
+      <w:start w:val="1"/>
+      <w:numFmt w:val="decimal"/>
+      <w:lvlText w:val="%1."/>
+      <w:lvlJc w:val="left"/>
+      <w:pPr>
+        <w:ind w:left="720" w:hanging="360"/>
+      </w:pPr>
+      <w:rPr>
+        <w:rFonts w:hint="default"/>
+      </w:rPr>
+    </w:lvl>
+    <w:lvl w:ilvl="1" w:tplc="40090019" w:tentative="1">
+      <w:start w:val="1"/>
+      <w:numFmt w:val="lowerLetter"/>
+      <w:lvlText w:val="%2."/>
+      <w:lvlJc w:val="left"/>
+      <w:pPr>
+        <w:ind w:left="1440" w:hanging="360"/>
+      </w:pPr>
+    </w:lvl>
+    <w:lvl w:ilvl="2" w:tplc="4009001B" w:tentative="1">
+      <w:start w:val="1"/>
+      <w:numFmt w:val="lowerRoman"/>
+      <w:lvlText w:val="%3."/>
+      <w:lvlJc w:val="right"/>
+      <w:pPr>
+        <w:ind w:left="2160" w:hanging="180"/>
+      </w:pPr>
+    </w:lvl>
+    <w:lvl w:ilvl="3" w:tplc="4009000F" w:tentative="1">
+      <w:start w:val="1"/>
+      <w:numFmt w:val="decimal"/>
+      <w:lvlText w:val="%4."/>
+      <w:lvlJc w:val="left"/>
+      <w:pPr>
+        <w:ind w:left="2880" w:hanging="360"/>
+      </w:pPr>
+    </w:lvl>
+    <w:lvl w:ilvl="4" w:tplc="40090019" w:tentative="1">
+      <w:start w:val="1"/>
+      <w:numFmt w:val="lowerLetter"/>
+      <w:lvlText w:val="%5."/>
+      <w:lvlJc w:val="left"/>
+      <w:pPr>
+        <w:ind w:left="3600" w:hanging="360"/>
+      </w:pPr>
+    </w:lvl>
+    <w:lvl w:ilvl="5" w:tplc="4009001B" w:tentative="1">
+      <w:start w:val="1"/>
+      <w:numFmt w:val="lowerRoman"/>
+      <w:lvlText w:val="%6."/>
+      <w:lvlJc w:val="right"/>
+      <w:pPr>
+        <w:ind w:left="4320" w:hanging="180"/>
+      </w:pPr>
+    </w:lvl>
+    <w:lvl w:ilvl="6" w:tplc="4009000F" w:tentative="1">
+      <w:start w:val="1"/>
+      <w:numFmt w:val="decimal"/>
+      <w:lvlText w:val="%7."/>
+      <w:lvlJc w:val="left"/>
+      <w:pPr>
+        <w:ind w:left="5040" w:hanging="360"/>
+      </w:pPr>
+    </w:lvl>
+    <w:lvl w:ilvl="7" w:tplc="40090019" w:tentative="1">
+      <w:start w:val="1"/>
+      <w:numFmt w:val="lowerLetter"/>
+      <w:lvlText w:val="%8."/>
+      <w:lvlJc w:val="left"/>
+      <w:pPr>
+        <w:ind w:left="5760" w:hanging="360"/>
+      </w:pPr>
+    </w:lvl>
+    <w:lvl w:ilvl="8" w:tplc="4009001B" w:tentative="1">
+      <w:start w:val="1"/>
+      <w:numFmt w:val="lowerRoman"/>
+      <w:lvlText w:val="%9."/>
+      <w:lvlJc w:val="right"/>
+      <w:pPr>
+        <w:ind w:left="6480" w:hanging="180"/>
+      </w:pPr>
+    </w:lvl>
+  </w:abstractNum>
+  <w:abstractNum w:abstractNumId="6" w15:restartNumberingAfterBreak="0">
+    <w:nsid w:val="77E317FD"/>
+    <w:multiLevelType w:val="hybridMultilevel"/>
+    <w:tmpl w:val="F00C7B96"/>
+    <w:lvl w:ilvl="0" w:tplc="4009000F">
+      <w:start w:val="1"/>
+      <w:numFmt w:val="decimal"/>
+      <w:lvlText w:val="%1."/>
+      <w:lvlJc w:val="left"/>
+      <w:pPr>
+        <w:ind w:left="720" w:hanging="360"/>
+      </w:pPr>
+      <w:rPr>
+        <w:rFonts w:hint="default"/>
+      </w:rPr>
+    </w:lvl>
+    <w:lvl w:ilvl="1" w:tplc="40090019" w:tentative="1">
+      <w:start w:val="1"/>
+      <w:numFmt w:val="lowerLetter"/>
+      <w:lvlText w:val="%2."/>
+      <w:lvlJc w:val="left"/>
+      <w:pPr>
+        <w:ind w:left="1440" w:hanging="360"/>
+      </w:pPr>
+    </w:lvl>
+    <w:lvl w:ilvl="2" w:tplc="4009001B" w:tentative="1">
+      <w:start w:val="1"/>
+      <w:numFmt w:val="lowerRoman"/>
+      <w:lvlText w:val="%3."/>
+      <w:lvlJc w:val="right"/>
+      <w:pPr>
+        <w:ind w:left="2160" w:hanging="180"/>
+      </w:pPr>
+    </w:lvl>
+    <w:lvl w:ilvl="3" w:tplc="4009000F" w:tentative="1">
+      <w:start w:val="1"/>
+      <w:numFmt w:val="decimal"/>
+      <w:lvlText w:val="%4."/>
+      <w:lvlJc w:val="left"/>
+      <w:pPr>
+        <w:ind w:left="2880" w:hanging="360"/>
+      </w:pPr>
+    </w:lvl>
+    <w:lvl w:ilvl="4" w:tplc="40090019" w:tentative="1">
+      <w:start w:val="1"/>
+      <w:numFmt w:val="lowerLetter"/>
+      <w:lvlText w:val="%5."/>
+      <w:lvlJc w:val="left"/>
+      <w:pPr>
+        <w:ind w:left="3600" w:hanging="360"/>
+      </w:pPr>
+    </w:lvl>
+    <w:lvl w:ilvl="5" w:tplc="4009001B" w:tentative="1">
+      <w:start w:val="1"/>
+      <w:numFmt w:val="lowerRoman"/>
+      <w:lvlText w:val="%6."/>
+      <w:lvlJc w:val="right"/>
+      <w:pPr>
+        <w:ind w:left="4320" w:hanging="180"/>
+      </w:pPr>
+    </w:lvl>
+    <w:lvl w:ilvl="6" w:tplc="4009000F" w:tentative="1">
+      <w:start w:val="1"/>
+      <w:numFmt w:val="decimal"/>
+      <w:lvlText w:val="%7."/>
+      <w:lvlJc w:val="left"/>
+      <w:pPr>
+        <w:ind w:left="5040" w:hanging="360"/>
+      </w:pPr>
+    </w:lvl>
+    <w:lvl w:ilvl="7" w:tplc="40090019" w:tentative="1">
+      <w:start w:val="1"/>
+      <w:numFmt w:val="lowerLetter"/>
+      <w:lvlText w:val="%8."/>
+      <w:lvlJc w:val="left"/>
+      <w:pPr>
+        <w:ind w:left="5760" w:hanging="360"/>
+      </w:pPr>
+    </w:lvl>
+    <w:lvl w:ilvl="8" w:tplc="4009001B" w:tentative="1">
+      <w:start w:val="1"/>
+      <w:numFmt w:val="lowerRoman"/>
+      <w:lvlText w:val="%9."/>
+      <w:lvlJc w:val="right"/>
+      <w:pPr>
+        <w:ind w:left="6480" w:hanging="180"/>
+      </w:pPr>
+    </w:lvl>
+  </w:abstractNum>
+  <w:num w:numId="1">
+    <w:abstractNumId w:val="4"/>
+  </w:num>
+  <w:num w:numId="2">
+    <w:abstractNumId w:val="6"/>
+  </w:num>
+  <w:num w:numId="3">
+    <w:abstractNumId w:val="5"/>
+  </w:num>
+  <w:num w:numId="4">
+    <w:abstractNumId w:val="0"/>
+  </w:num>
+  <w:num w:numId="5">
+    <w:abstractNumId w:val="3"/>
+  </w:num>
+  <w:num w:numId="6">
+    <w:abstractNumId w:val="2"/>
+  </w:num>
+  <w:num w:numId="7">
+    <w:abstractNumId w:val="1"/>
+  </w:num>
+</w:numbering>
 </file>
 
 <file path=word/styles.xml><?xml version="1.0" encoding="utf-8"?>
@@ -10291,6 +11742,7 @@
   <w:style w:type="paragraph" w:default="1" w:styleId="Normal">
     <w:name w:val="Normal"/>
     <w:qFormat/>
+    <w:rsid w:val="00CD6E4F"/>
   </w:style>
   <w:style w:type="character" w:default="1" w:styleId="DefaultParagraphFont">
     <w:name w:val="Default Paragraph Font"/>
@@ -10362,6 +11814,17 @@
     <w:link w:val="Footer"/>
     <w:uiPriority w:val="99"/>
     <w:rsid w:val="003D49B5"/>
+  </w:style>
+  <w:style w:type="paragraph" w:styleId="ListParagraph">
+    <w:name w:val="List Paragraph"/>
+    <w:basedOn w:val="Normal"/>
+    <w:uiPriority w:val="34"/>
+    <w:qFormat/>
+    <w:rsid w:val="0057403B"/>
+    <w:pPr>
+      <w:ind w:left="720"/>
+      <w:contextualSpacing/>
+    </w:pPr>
   </w:style>
 </w:styles>
 </file>

</xml_diff>